<commit_message>
upgrade to Revit 2016
</commit_message>
<xml_diff>
--- a/Labs/1_Revit_API_Intro/DocsCS/Revit Intro Lab1 - Hello World.docx
+++ b/Labs/1_Revit_API_Intro/DocsCS/Revit Intro Lab1 - Hello World.docx
@@ -1,6 +1,6 @@
 
 <file path=word/document.xml><?xml version="1.0" encoding="utf-8"?>
-<w:document xmlns:wpc="http://schemas.microsoft.com/office/word/2010/wordprocessingCanvas" xmlns:mc="http://schemas.openxmlformats.org/markup-compatibility/2006" xmlns:o="urn:schemas-microsoft-com:office:office" xmlns:r="http://schemas.openxmlformats.org/officeDocument/2006/relationships" xmlns:m="http://schemas.openxmlformats.org/officeDocument/2006/math" xmlns:v="urn:schemas-microsoft-com:vml" xmlns:wp14="http://schemas.microsoft.com/office/word/2010/wordprocessingDrawing" xmlns:wp="http://schemas.openxmlformats.org/drawingml/2006/wordprocessingDrawing" xmlns:w10="urn:schemas-microsoft-com:office:word" xmlns:w="http://schemas.openxmlformats.org/wordprocessingml/2006/main" xmlns:w14="http://schemas.microsoft.com/office/word/2010/wordml" xmlns:wpg="http://schemas.microsoft.com/office/word/2010/wordprocessingGroup" xmlns:wpi="http://schemas.microsoft.com/office/word/2010/wordprocessingInk" xmlns:wne="http://schemas.microsoft.com/office/word/2006/wordml" xmlns:wps="http://schemas.microsoft.com/office/word/2010/wordprocessingShape" mc:Ignorable="w14 wp14">
+<w:document xmlns:wpc="http://schemas.microsoft.com/office/word/2010/wordprocessingCanvas" xmlns:mc="http://schemas.openxmlformats.org/markup-compatibility/2006" xmlns:o="urn:schemas-microsoft-com:office:office" xmlns:r="http://schemas.openxmlformats.org/officeDocument/2006/relationships" xmlns:m="http://schemas.openxmlformats.org/officeDocument/2006/math" xmlns:v="urn:schemas-microsoft-com:vml" xmlns:wp14="http://schemas.microsoft.com/office/word/2010/wordprocessingDrawing" xmlns:wp="http://schemas.openxmlformats.org/drawingml/2006/wordprocessingDrawing" xmlns:w10="urn:schemas-microsoft-com:office:word" xmlns:w="http://schemas.openxmlformats.org/wordprocessingml/2006/main" xmlns:w14="http://schemas.microsoft.com/office/word/2010/wordml" xmlns:w15="http://schemas.microsoft.com/office/word/2012/wordml" xmlns:wpg="http://schemas.microsoft.com/office/word/2010/wordprocessingGroup" xmlns:wpi="http://schemas.microsoft.com/office/word/2010/wordprocessingInk" xmlns:wne="http://schemas.microsoft.com/office/word/2006/wordml" xmlns:wps="http://schemas.microsoft.com/office/word/2010/wordprocessingShape" mc:Ignorable="w14 w15 wp14">
   <w:body>
     <w:p>
       <w:pPr>
@@ -114,16 +114,14 @@
       <w:r>
         <w:fldChar w:fldCharType="separate"/>
       </w:r>
-      <w:ins w:id="0" w:author="Augusto Goncalves" w:date="2014-04-22T15:54:00Z">
-        <w:r>
-          <w:rPr>
-            <w:noProof/>
-          </w:rPr>
-          <w:t>4/22/2014</w:t>
-        </w:r>
-      </w:ins>
-      <w:bookmarkStart w:id="1" w:name="_GoBack"/>
-      <w:bookmarkEnd w:id="1"/>
+      <w:r>
+        <w:rPr>
+          <w:noProof/>
+        </w:rPr>
+        <w:t>3/11/2015</w:t>
+      </w:r>
+      <w:bookmarkStart w:id="0" w:name="_GoBack"/>
+      <w:bookmarkEnd w:id="0"/>
       <w:r>
         <w:rPr>
           <w:noProof/>
@@ -532,10 +530,10 @@
         <w:rPr>
           <w:noProof/>
           <w:color w:val="984806" w:themeColor="accent6" w:themeShade="80"/>
-          <w:lang w:eastAsia="en-US"/>
+          <w:lang w:eastAsia="zh-CN"/>
         </w:rPr>
         <w:drawing>
-          <wp:inline distT="0" distB="0" distL="0" distR="0" wp14:anchorId="4B29D22A" wp14:editId="1E70765E">
+          <wp:inline distT="0" distB="0" distL="0" distR="0" wp14:anchorId="150333BA" wp14:editId="36E432D9">
             <wp:extent cx="4020389" cy="890745"/>
             <wp:effectExtent l="19050" t="0" r="0" b="0"/>
             <wp:docPr id="3" name="Picture 2" descr="Hello World.PNG"/>
@@ -550,7 +548,7 @@
                     <pic:cNvPicPr/>
                   </pic:nvPicPr>
                   <pic:blipFill>
-                    <a:blip r:embed="rId7"/>
+                    <a:blip r:embed="rId6"/>
                     <a:stretch>
                       <a:fillRect/>
                     </a:stretch>
@@ -586,11 +584,11 @@
       <w:r>
         <w:rPr>
           <w:noProof/>
-          <w:lang w:eastAsia="en-US"/>
+          <w:lang w:eastAsia="zh-CN"/>
         </w:rPr>
         <w:lastRenderedPageBreak/>
         <w:drawing>
-          <wp:inline distT="0" distB="0" distL="0" distR="0" wp14:anchorId="5B79B735" wp14:editId="67765BE5">
+          <wp:inline distT="0" distB="0" distL="0" distR="0" wp14:anchorId="6B7F8539" wp14:editId="1626C61C">
             <wp:extent cx="4052618" cy="897885"/>
             <wp:effectExtent l="19050" t="0" r="5032" b="0"/>
             <wp:docPr id="1" name="Picture 0" descr="Hello World App.PNG"/>
@@ -605,7 +603,7 @@
                     <pic:cNvPicPr/>
                   </pic:nvPicPr>
                   <pic:blipFill>
-                    <a:blip r:embed="rId8"/>
+                    <a:blip r:embed="rId7"/>
                     <a:stretch>
                       <a:fillRect/>
                     </a:stretch>
@@ -644,10 +642,10 @@
       <w:r>
         <w:rPr>
           <w:noProof/>
-          <w:lang w:eastAsia="en-US"/>
+          <w:lang w:eastAsia="zh-CN"/>
         </w:rPr>
         <w:drawing>
-          <wp:inline distT="0" distB="0" distL="0" distR="0" wp14:anchorId="541999C0" wp14:editId="752C2F44">
+          <wp:inline distT="0" distB="0" distL="0" distR="0" wp14:anchorId="688AD0F3" wp14:editId="307EDDA2">
             <wp:extent cx="3489960" cy="1440180"/>
             <wp:effectExtent l="0" t="0" r="0" b="7620"/>
             <wp:docPr id="6" name="Picture 6"/>
@@ -662,7 +660,7 @@
                     <pic:cNvPicPr/>
                   </pic:nvPicPr>
                   <pic:blipFill>
-                    <a:blip r:embed="rId9"/>
+                    <a:blip r:embed="rId8"/>
                     <a:stretch>
                       <a:fillRect/>
                     </a:stretch>
@@ -694,10 +692,10 @@
         <w:rPr>
           <w:noProof/>
           <w:color w:val="984806" w:themeColor="accent6" w:themeShade="80"/>
-          <w:lang w:eastAsia="en-US"/>
+          <w:lang w:eastAsia="zh-CN"/>
         </w:rPr>
         <w:drawing>
-          <wp:inline distT="0" distB="0" distL="0" distR="0" wp14:anchorId="45F6B0D7" wp14:editId="23EAF429">
+          <wp:inline distT="0" distB="0" distL="0" distR="0" wp14:anchorId="0E096426" wp14:editId="1953C68C">
             <wp:extent cx="3371131" cy="4380452"/>
             <wp:effectExtent l="19050" t="0" r="719" b="0"/>
             <wp:docPr id="4" name="Picture 3" descr="commandDataWallTypes.PNG"/>
@@ -712,7 +710,7 @@
                     <pic:cNvPicPr/>
                   </pic:nvPicPr>
                   <pic:blipFill>
-                    <a:blip r:embed="rId10"/>
+                    <a:blip r:embed="rId9"/>
                     <a:stretch>
                       <a:fillRect/>
                     </a:stretch>
@@ -910,7 +908,7 @@
           <w:sz w:val="28"/>
         </w:rPr>
       </w:pPr>
-      <w:bookmarkStart w:id="2" w:name="defineExternalCommand"/>
+      <w:bookmarkStart w:id="1" w:name="defineExternalCommand"/>
       <w:r>
         <w:rPr>
           <w:b/>
@@ -932,7 +930,7 @@
         </w:rPr>
         <w:t>ommand</w:t>
       </w:r>
-      <w:bookmarkEnd w:id="2"/>
+      <w:bookmarkEnd w:id="1"/>
       <w:r>
         <w:rPr>
           <w:b/>
@@ -1008,67 +1006,27 @@
     </w:p>
     <w:p>
       <w:r>
-        <w:t xml:space="preserve">If you are not </w:t>
-      </w:r>
-      <w:r>
-        <w:t xml:space="preserve">yet </w:t>
+        <w:t xml:space="preserve">If you are not yet </w:t>
       </w:r>
       <w:r>
         <w:t xml:space="preserve">familiar with </w:t>
       </w:r>
       <w:r>
-        <w:t>MSVS or class library</w:t>
-      </w:r>
-      <w:r>
-        <w:t xml:space="preserve">, </w:t>
-      </w:r>
-      <w:hyperlink r:id="rId11" w:history="1">
+        <w:t xml:space="preserve">MSVS or class library, </w:t>
+      </w:r>
+      <w:hyperlink r:id="rId10" w:history="1">
         <w:r>
           <w:rPr>
             <w:rStyle w:val="Hyperlink"/>
             <w:rFonts w:cstheme="minorBidi"/>
           </w:rPr>
-          <w:t xml:space="preserve">WikiHelp </w:t>
-        </w:r>
-        <w:r>
-          <w:rPr>
-            <w:rStyle w:val="Hyperlink"/>
-            <w:rFonts w:cstheme="minorBidi"/>
-          </w:rPr>
-          <w:t>Developer</w:t>
-        </w:r>
-        <w:r>
-          <w:rPr>
-            <w:rStyle w:val="Hyperlink"/>
-            <w:rFonts w:cstheme="minorBidi"/>
-          </w:rPr>
-          <w:t>s</w:t>
-        </w:r>
-        <w:r>
-          <w:rPr>
-            <w:rStyle w:val="Hyperlink"/>
-            <w:rFonts w:cstheme="minorBidi"/>
-          </w:rPr>
-          <w:t xml:space="preserve"> </w:t>
-        </w:r>
-        <w:r>
-          <w:rPr>
-            <w:rStyle w:val="Hyperlink"/>
-            <w:rFonts w:cstheme="minorBidi"/>
-          </w:rPr>
-          <w:t>page</w:t>
+          <w:t>Revit API Developer Guide on Autodesk Help</w:t>
         </w:r>
       </w:hyperlink>
       <w:r>
-        <w:t xml:space="preserve"> provides good walkthrough</w:t>
-      </w:r>
-      <w:r>
-        <w:t xml:space="preserve">s for </w:t>
-      </w:r>
-      <w:r>
-        <w:t xml:space="preserve">a Hello World in both </w:t>
-      </w:r>
-      <w:hyperlink r:id="rId12" w:history="1">
+        <w:t xml:space="preserve"> provides good walkthroughs for a Hello World in both </w:t>
+      </w:r>
+      <w:hyperlink r:id="rId11" w:history="1">
         <w:r>
           <w:rPr>
             <w:rStyle w:val="Hyperlink"/>
@@ -1080,7 +1038,7 @@
       <w:r>
         <w:t xml:space="preserve"> and </w:t>
       </w:r>
-      <w:hyperlink r:id="rId13" w:history="1">
+      <w:hyperlink r:id="rId12" w:history="1">
         <w:r>
           <w:rPr>
             <w:rStyle w:val="Hyperlink"/>
@@ -1090,10 +1048,7 @@
         </w:r>
       </w:hyperlink>
       <w:r>
-        <w:t>.</w:t>
-      </w:r>
-      <w:r>
-        <w:t xml:space="preserve"> </w:t>
+        <w:t xml:space="preserve">. </w:t>
       </w:r>
     </w:p>
     <w:p>
@@ -1855,7 +1810,30 @@
         </w:numPr>
       </w:pPr>
       <w:r>
-        <w:t xml:space="preserve"> Add the following code to 1_HelloWorld.vb (or .cs)</w:t>
+        <w:t xml:space="preserve"> Add the following code to 1_HelloWorld.</w:t>
+      </w:r>
+      <w:r>
+        <w:rPr>
+          <w:rFonts w:hint="eastAsia"/>
+          <w:lang w:eastAsia="zh-CN"/>
+        </w:rPr>
+        <w:t>cs</w:t>
+      </w:r>
+      <w:r>
+        <w:t xml:space="preserve"> </w:t>
+      </w:r>
+      <w:r>
+        <w:t>(or .</w:t>
+      </w:r>
+      <w:r>
+        <w:rPr>
+          <w:rFonts w:hint="eastAsia"/>
+          <w:lang w:eastAsia="zh-CN"/>
+        </w:rPr>
+        <w:t>vb</w:t>
+      </w:r>
+      <w:r>
+        <w:t>)</w:t>
       </w:r>
       <w:r>
         <w:t xml:space="preserve">. </w:t>
@@ -2665,10 +2643,17 @@
         <w:t xml:space="preserve">– </w:t>
       </w:r>
       <w:r>
-        <w:t xml:space="preserve">controls the behavior of transaction, either by Automatic, Manual or ReadOnly (no transaction). </w:t>
-      </w:r>
-      <w:r>
-        <w:t xml:space="preserve">If it is automatic, a transaction is created by the API framework before the beginning of the command and committed after the command in complete. </w:t>
+        <w:t>controls the behavior of transaction, either by Automatic</w:t>
+      </w:r>
+      <w:r>
+        <w:rPr>
+          <w:rFonts w:hint="eastAsia"/>
+          <w:lang w:eastAsia="zh-CN"/>
+        </w:rPr>
+        <w:t xml:space="preserve"> (not recommended)</w:t>
+      </w:r>
+      <w:r>
+        <w:t>, Manual or ReadOnly (no transaction).</w:t>
       </w:r>
     </w:p>
     <w:p>
@@ -2754,7 +2739,7 @@
         </w:rPr>
         <w:t xml:space="preserve">2.  </w:t>
       </w:r>
-      <w:bookmarkStart w:id="3" w:name="checkValidityOfDocumentContext"/>
+      <w:bookmarkStart w:id="2" w:name="checkValidityOfDocumentContext"/>
       <w:r>
         <w:rPr>
           <w:b/>
@@ -2769,7 +2754,7 @@
         </w:rPr>
         <w:t>in Manifest</w:t>
       </w:r>
-      <w:bookmarkEnd w:id="3"/>
+      <w:bookmarkEnd w:id="2"/>
       <w:r>
         <w:rPr>
           <w:b/>
@@ -2823,103 +2808,17 @@
         <w:spacing w:after="0" w:line="240" w:lineRule="auto"/>
       </w:pPr>
       <w:r>
-        <w:t>For Windows XP</w:t>
-      </w:r>
-      <w:r>
-        <w:t xml:space="preserve"> (</w:t>
-      </w:r>
-      <w:r>
-        <w:rPr>
-          <w:color w:val="C0504D" w:themeColor="accent2"/>
-        </w:rPr>
-        <w:t>Windows XP is not supported for Revit 201</w:t>
-      </w:r>
-      <w:r>
-        <w:rPr>
-          <w:color w:val="C0504D" w:themeColor="accent2"/>
-        </w:rPr>
-        <w:t>5</w:t>
-      </w:r>
-      <w:r>
-        <w:rPr>
-          <w:color w:val="C0504D" w:themeColor="accent2"/>
-        </w:rPr>
-        <w:t xml:space="preserve"> but still supported for Revit 2013 and earlier</w:t>
-      </w:r>
-      <w:r>
-        <w:t>)</w:t>
-      </w:r>
-      <w:r>
-        <w:t xml:space="preserve">: </w:t>
-      </w:r>
-    </w:p>
-    <w:p>
-      <w:pPr>
-        <w:pStyle w:val="ListParagraph"/>
-        <w:numPr>
-          <w:ilvl w:val="0"/>
-          <w:numId w:val="36"/>
-        </w:numPr>
-        <w:autoSpaceDE w:val="0"/>
-        <w:autoSpaceDN w:val="0"/>
-        <w:adjustRightInd w:val="0"/>
-        <w:spacing w:after="0" w:line="240" w:lineRule="auto"/>
-      </w:pPr>
-      <w:r>
-        <w:t>C:\Documents and Settings\All Users\Application Data\Autodesk\Revit\Addins\</w:t>
-      </w:r>
-      <w:r>
-        <w:t>201</w:t>
-      </w:r>
-      <w:r>
-        <w:t>3</w:t>
-      </w:r>
-      <w:r>
-        <w:t>\</w:t>
-      </w:r>
-    </w:p>
-    <w:p>
-      <w:pPr>
-        <w:pStyle w:val="ListParagraph"/>
-        <w:numPr>
-          <w:ilvl w:val="0"/>
-          <w:numId w:val="36"/>
-        </w:numPr>
-        <w:autoSpaceDE w:val="0"/>
-        <w:autoSpaceDN w:val="0"/>
-        <w:adjustRightInd w:val="0"/>
-        <w:spacing w:after="0" w:line="240" w:lineRule="auto"/>
-      </w:pPr>
-      <w:r>
-        <w:t>C:\Documents and Settings\&lt;user&gt;\Application Data\Autodesk\Revit\Addins\</w:t>
-      </w:r>
-      <w:r>
-        <w:t>201</w:t>
-      </w:r>
-      <w:r>
-        <w:t>3</w:t>
-      </w:r>
-      <w:r>
-        <w:t>\</w:t>
-      </w:r>
-    </w:p>
-    <w:p>
-      <w:pPr>
-        <w:autoSpaceDE w:val="0"/>
-        <w:autoSpaceDN w:val="0"/>
-        <w:adjustRightInd w:val="0"/>
-        <w:spacing w:after="0" w:line="240" w:lineRule="auto"/>
-      </w:pPr>
-    </w:p>
-    <w:p>
-      <w:pPr>
-        <w:autoSpaceDE w:val="0"/>
-        <w:autoSpaceDN w:val="0"/>
-        <w:adjustRightInd w:val="0"/>
-        <w:spacing w:after="0" w:line="240" w:lineRule="auto"/>
-      </w:pPr>
-      <w:r>
-        <w:t>For Vista/Windows 7:</w:t>
+        <w:t>For Windows 7</w:t>
+      </w:r>
+      <w:r>
+        <w:rPr>
+          <w:rFonts w:hint="eastAsia"/>
+          <w:lang w:eastAsia="zh-CN"/>
+        </w:rPr>
+        <w:t xml:space="preserve"> and 8</w:t>
+      </w:r>
+      <w:r>
+        <w:t>:</w:t>
       </w:r>
     </w:p>
     <w:p>
@@ -2938,10 +2837,7 @@
         <w:t>C:\ProgramData\Autodesk\Revit\Addins\</w:t>
       </w:r>
       <w:r>
-        <w:t>201</w:t>
-      </w:r>
-      <w:r>
-        <w:t>5</w:t>
+        <w:t>2016</w:t>
       </w:r>
       <w:r>
         <w:t>\</w:t>
@@ -2963,10 +2859,7 @@
         <w:t>C:\Users\&lt;user&gt;\AppData\Roaming\Autodesk\Revit\Addins\</w:t>
       </w:r>
       <w:r>
-        <w:t>201</w:t>
-      </w:r>
-      <w:r>
-        <w:t>5</w:t>
+        <w:t>2016</w:t>
       </w:r>
       <w:r>
         <w:t>\</w:t>
@@ -3661,7 +3554,6 @@
           <w:sz w:val="20"/>
           <w:szCs w:val="20"/>
         </w:rPr>
-        <w:lastRenderedPageBreak/>
         <w:t xml:space="preserve">    &lt;</w:t>
       </w:r>
       <w:r>
@@ -4004,6 +3896,7 @@
         <w:spacing w:after="0" w:line="240" w:lineRule="auto"/>
       </w:pPr>
       <w:r>
+        <w:lastRenderedPageBreak/>
         <w:t>Type of your add-in, command or application</w:t>
       </w:r>
     </w:p>
@@ -4089,7 +3982,7 @@
       <w:r>
         <w:t xml:space="preserve">Vendor Id - your </w:t>
       </w:r>
-      <w:hyperlink r:id="rId14" w:history="1">
+      <w:hyperlink r:id="rId13" w:history="1">
         <w:r>
           <w:rPr>
             <w:rStyle w:val="Hyperlink"/>
@@ -4160,7 +4053,7 @@
       <w:r>
         <w:t xml:space="preserve">suffix.) </w:t>
       </w:r>
-      <w:hyperlink r:id="rId15" w:history="1">
+      <w:hyperlink r:id="rId14" w:history="1">
         <w:r>
           <w:rPr>
             <w:rStyle w:val="Hyperlink"/>
@@ -4384,10 +4277,10 @@
       <w:r>
         <w:rPr>
           <w:noProof/>
-          <w:lang w:eastAsia="en-US"/>
+          <w:lang w:eastAsia="zh-CN"/>
         </w:rPr>
         <w:drawing>
-          <wp:inline distT="0" distB="0" distL="0" distR="0">
+          <wp:inline distT="0" distB="0" distL="0" distR="0" wp14:anchorId="3DF499F0" wp14:editId="6BC2650D">
             <wp:extent cx="4449433" cy="1054363"/>
             <wp:effectExtent l="19050" t="0" r="8267" b="0"/>
             <wp:docPr id="2" name="Picture 1" descr="Hello World External Tools.PNG"/>
@@ -4402,7 +4295,7 @@
                     <pic:cNvPicPr/>
                   </pic:nvPicPr>
                   <pic:blipFill>
-                    <a:blip r:embed="rId16"/>
+                    <a:blip r:embed="rId15"/>
                     <a:stretch>
                       <a:fillRect/>
                     </a:stretch>
@@ -4552,115 +4445,112 @@
         <w:t xml:space="preserve">our “Hello World” code once again. In our earlier “Hello World” code, we have used full namespaces. We have done so intentionally </w:t>
       </w:r>
       <w:r>
-        <w:t xml:space="preserve">because we wanted to give you an idea about structure and kinds of namespaces that we are using. Once you get the basics idea, you may want to write code </w:t>
-      </w:r>
-      <w:r>
+        <w:t xml:space="preserve">because we wanted to give you an idea about structure and kinds of namespaces that we are using. Once you get the basics idea, you may want to write code without spelling out full namespaces. That will certainly </w:t>
+      </w:r>
+      <w:r>
+        <w:t xml:space="preserve">save your typing and </w:t>
+      </w:r>
+      <w:r>
+        <w:t xml:space="preserve">make your code more readable.  Here is the simplified version of “Hello World”: </w:t>
+      </w:r>
+    </w:p>
+    <w:p>
+      <w:pPr>
+        <w:autoSpaceDE w:val="0"/>
+        <w:autoSpaceDN w:val="0"/>
+        <w:adjustRightInd w:val="0"/>
+        <w:spacing w:after="0" w:line="240" w:lineRule="auto"/>
+      </w:pPr>
+    </w:p>
+    <w:p>
+      <w:pPr>
+        <w:shd w:val="clear" w:color="auto" w:fill="E6E6E6"/>
+        <w:autoSpaceDE w:val="0"/>
+        <w:autoSpaceDN w:val="0"/>
+        <w:adjustRightInd w:val="0"/>
+        <w:spacing w:after="0" w:line="240" w:lineRule="auto"/>
+      </w:pPr>
+      <w:r>
+        <w:rPr>
+          <w:b/>
+        </w:rPr>
+        <w:t>&lt;C#&gt;</w:t>
+      </w:r>
+    </w:p>
+    <w:p>
+      <w:pPr>
+        <w:shd w:val="clear" w:color="auto" w:fill="E6E6E6"/>
+        <w:autoSpaceDE w:val="0"/>
+        <w:autoSpaceDN w:val="0"/>
+        <w:adjustRightInd w:val="0"/>
+        <w:spacing w:after="0" w:line="240" w:lineRule="auto"/>
+        <w:rPr>
+          <w:rFonts w:ascii="Courier New" w:hAnsi="Courier New" w:cs="Courier New"/>
+          <w:noProof/>
+          <w:color w:val="008000"/>
+          <w:sz w:val="20"/>
+          <w:szCs w:val="20"/>
+        </w:rPr>
+      </w:pPr>
+      <w:r>
+        <w:rPr>
+          <w:rFonts w:ascii="Courier New" w:hAnsi="Courier New" w:cs="Courier New"/>
+          <w:noProof/>
+          <w:color w:val="008000"/>
+          <w:sz w:val="20"/>
+          <w:szCs w:val="20"/>
+        </w:rPr>
+        <w:t xml:space="preserve">// Hello World #2 - simplified without full namespace. </w:t>
+      </w:r>
+    </w:p>
+    <w:p>
+      <w:pPr>
+        <w:shd w:val="clear" w:color="auto" w:fill="E6E6E6"/>
+        <w:autoSpaceDE w:val="0"/>
+        <w:autoSpaceDN w:val="0"/>
+        <w:adjustRightInd w:val="0"/>
+        <w:spacing w:after="0" w:line="240" w:lineRule="auto"/>
+        <w:rPr>
+          <w:rFonts w:ascii="Courier New" w:hAnsi="Courier New" w:cs="Courier New"/>
+          <w:noProof/>
+          <w:color w:val="008000"/>
+          <w:sz w:val="20"/>
+          <w:szCs w:val="20"/>
+        </w:rPr>
+      </w:pPr>
+      <w:r>
+        <w:rPr>
+          <w:rFonts w:ascii="Courier New" w:hAnsi="Courier New" w:cs="Courier New"/>
+          <w:noProof/>
+          <w:color w:val="008000"/>
+          <w:sz w:val="20"/>
+          <w:szCs w:val="20"/>
+        </w:rPr>
+        <w:t xml:space="preserve">// </w:t>
+      </w:r>
+    </w:p>
+    <w:p>
+      <w:pPr>
+        <w:shd w:val="clear" w:color="auto" w:fill="E6E6E6"/>
+        <w:autoSpaceDE w:val="0"/>
+        <w:autoSpaceDN w:val="0"/>
+        <w:adjustRightInd w:val="0"/>
+        <w:spacing w:after="0" w:line="240" w:lineRule="auto"/>
+        <w:rPr>
+          <w:rFonts w:ascii="Courier New" w:hAnsi="Courier New" w:cs="Courier New"/>
+          <w:noProof/>
+          <w:sz w:val="20"/>
+          <w:szCs w:val="20"/>
+        </w:rPr>
+      </w:pPr>
+      <w:r>
+        <w:rPr>
+          <w:rFonts w:ascii="Courier New" w:hAnsi="Courier New" w:cs="Courier New"/>
+          <w:noProof/>
+          <w:sz w:val="20"/>
+          <w:szCs w:val="20"/>
+        </w:rPr>
         <w:lastRenderedPageBreak/>
-        <w:t xml:space="preserve">without spelling out full namespaces. That will certainly </w:t>
-      </w:r>
-      <w:r>
-        <w:t xml:space="preserve">save your typing and </w:t>
-      </w:r>
-      <w:r>
-        <w:t xml:space="preserve">make your code more readable.  Here is the simplified version of “Hello World”: </w:t>
-      </w:r>
-    </w:p>
-    <w:p>
-      <w:pPr>
-        <w:autoSpaceDE w:val="0"/>
-        <w:autoSpaceDN w:val="0"/>
-        <w:adjustRightInd w:val="0"/>
-        <w:spacing w:after="0" w:line="240" w:lineRule="auto"/>
-      </w:pPr>
-    </w:p>
-    <w:p>
-      <w:pPr>
-        <w:shd w:val="clear" w:color="auto" w:fill="E6E6E6"/>
-        <w:autoSpaceDE w:val="0"/>
-        <w:autoSpaceDN w:val="0"/>
-        <w:adjustRightInd w:val="0"/>
-        <w:spacing w:after="0" w:line="240" w:lineRule="auto"/>
-      </w:pPr>
-      <w:r>
-        <w:rPr>
-          <w:b/>
-        </w:rPr>
-        <w:t>&lt;C#&gt;</w:t>
-      </w:r>
-    </w:p>
-    <w:p>
-      <w:pPr>
-        <w:shd w:val="clear" w:color="auto" w:fill="E6E6E6"/>
-        <w:autoSpaceDE w:val="0"/>
-        <w:autoSpaceDN w:val="0"/>
-        <w:adjustRightInd w:val="0"/>
-        <w:spacing w:after="0" w:line="240" w:lineRule="auto"/>
-        <w:rPr>
-          <w:rFonts w:ascii="Courier New" w:hAnsi="Courier New" w:cs="Courier New"/>
-          <w:noProof/>
-          <w:color w:val="008000"/>
-          <w:sz w:val="20"/>
-          <w:szCs w:val="20"/>
-        </w:rPr>
-      </w:pPr>
-      <w:r>
-        <w:rPr>
-          <w:rFonts w:ascii="Courier New" w:hAnsi="Courier New" w:cs="Courier New"/>
-          <w:noProof/>
-          <w:color w:val="008000"/>
-          <w:sz w:val="20"/>
-          <w:szCs w:val="20"/>
-        </w:rPr>
-        <w:t xml:space="preserve">// Hello World #2 - simplified without full namespace. </w:t>
-      </w:r>
-    </w:p>
-    <w:p>
-      <w:pPr>
-        <w:shd w:val="clear" w:color="auto" w:fill="E6E6E6"/>
-        <w:autoSpaceDE w:val="0"/>
-        <w:autoSpaceDN w:val="0"/>
-        <w:adjustRightInd w:val="0"/>
-        <w:spacing w:after="0" w:line="240" w:lineRule="auto"/>
-        <w:rPr>
-          <w:rFonts w:ascii="Courier New" w:hAnsi="Courier New" w:cs="Courier New"/>
-          <w:noProof/>
-          <w:color w:val="008000"/>
-          <w:sz w:val="20"/>
-          <w:szCs w:val="20"/>
-        </w:rPr>
-      </w:pPr>
-      <w:r>
-        <w:rPr>
-          <w:rFonts w:ascii="Courier New" w:hAnsi="Courier New" w:cs="Courier New"/>
-          <w:noProof/>
-          <w:color w:val="008000"/>
-          <w:sz w:val="20"/>
-          <w:szCs w:val="20"/>
-        </w:rPr>
-        <w:t xml:space="preserve">// </w:t>
-      </w:r>
-    </w:p>
-    <w:p>
-      <w:pPr>
-        <w:shd w:val="clear" w:color="auto" w:fill="E6E6E6"/>
-        <w:autoSpaceDE w:val="0"/>
-        <w:autoSpaceDN w:val="0"/>
-        <w:adjustRightInd w:val="0"/>
-        <w:spacing w:after="0" w:line="240" w:lineRule="auto"/>
-        <w:rPr>
-          <w:rFonts w:ascii="Courier New" w:hAnsi="Courier New" w:cs="Courier New"/>
-          <w:noProof/>
-          <w:sz w:val="20"/>
-          <w:szCs w:val="20"/>
-        </w:rPr>
-      </w:pPr>
-      <w:r>
-        <w:rPr>
-          <w:rFonts w:ascii="Courier New" w:hAnsi="Courier New" w:cs="Courier New"/>
-          <w:noProof/>
-          <w:sz w:val="20"/>
-          <w:szCs w:val="20"/>
-        </w:rPr>
         <w:t>[</w:t>
       </w:r>
       <w:r>
@@ -6028,341 +5918,341 @@
           <w:sz w:val="20"/>
           <w:szCs w:val="20"/>
         </w:rPr>
+        <w:t xml:space="preserve">    </w:t>
+      </w:r>
+      <w:r>
+        <w:rPr>
+          <w:rFonts w:ascii="Courier New" w:hAnsi="Courier New" w:cs="Courier New"/>
+          <w:noProof/>
+          <w:color w:val="008000"/>
+          <w:sz w:val="20"/>
+          <w:szCs w:val="20"/>
+        </w:rPr>
+        <w:t xml:space="preserve">// OnStartup() - called when Revit starts. </w:t>
+      </w:r>
+    </w:p>
+    <w:p>
+      <w:pPr>
+        <w:shd w:val="clear" w:color="auto" w:fill="E6E6E6"/>
+        <w:autoSpaceDE w:val="0"/>
+        <w:autoSpaceDN w:val="0"/>
+        <w:adjustRightInd w:val="0"/>
+        <w:spacing w:after="0" w:line="240" w:lineRule="auto"/>
+        <w:rPr>
+          <w:rFonts w:ascii="Courier New" w:hAnsi="Courier New" w:cs="Courier New"/>
+          <w:noProof/>
+          <w:sz w:val="20"/>
+          <w:szCs w:val="20"/>
+        </w:rPr>
+      </w:pPr>
+      <w:r>
+        <w:rPr>
+          <w:rFonts w:ascii="Courier New" w:hAnsi="Courier New" w:cs="Courier New"/>
+          <w:noProof/>
+          <w:sz w:val="20"/>
+          <w:szCs w:val="20"/>
+        </w:rPr>
+        <w:t xml:space="preserve">    </w:t>
+      </w:r>
+      <w:r>
+        <w:rPr>
+          <w:rFonts w:ascii="Courier New" w:hAnsi="Courier New" w:cs="Courier New"/>
+          <w:noProof/>
+          <w:color w:val="0000FF"/>
+          <w:sz w:val="20"/>
+          <w:szCs w:val="20"/>
+        </w:rPr>
+        <w:t>public</w:t>
+      </w:r>
+      <w:r>
+        <w:rPr>
+          <w:rFonts w:ascii="Courier New" w:hAnsi="Courier New" w:cs="Courier New"/>
+          <w:noProof/>
+          <w:sz w:val="20"/>
+          <w:szCs w:val="20"/>
+        </w:rPr>
+        <w:t xml:space="preserve"> Autodesk.Revit.UI.</w:t>
+      </w:r>
+      <w:r>
+        <w:rPr>
+          <w:rFonts w:ascii="Courier New" w:hAnsi="Courier New" w:cs="Courier New"/>
+          <w:noProof/>
+          <w:color w:val="2B91AF"/>
+          <w:sz w:val="20"/>
+          <w:szCs w:val="20"/>
+        </w:rPr>
+        <w:t>Result</w:t>
+      </w:r>
+      <w:r>
+        <w:rPr>
+          <w:rFonts w:ascii="Courier New" w:hAnsi="Courier New" w:cs="Courier New"/>
+          <w:noProof/>
+          <w:sz w:val="20"/>
+          <w:szCs w:val="20"/>
+        </w:rPr>
+        <w:t xml:space="preserve"> </w:t>
+      </w:r>
+      <w:r>
+        <w:rPr>
+          <w:rFonts w:ascii="Courier New" w:hAnsi="Courier New" w:cs="Courier New"/>
+          <w:b/>
+          <w:noProof/>
+          <w:sz w:val="20"/>
+          <w:szCs w:val="20"/>
+        </w:rPr>
+        <w:t>OnStartup</w:t>
+      </w:r>
+      <w:r>
+        <w:rPr>
+          <w:rFonts w:ascii="Courier New" w:hAnsi="Courier New" w:cs="Courier New"/>
+          <w:noProof/>
+          <w:sz w:val="20"/>
+          <w:szCs w:val="20"/>
+        </w:rPr>
+        <w:t>(</w:t>
+      </w:r>
+    </w:p>
+    <w:p>
+      <w:pPr>
+        <w:shd w:val="clear" w:color="auto" w:fill="E6E6E6"/>
+        <w:autoSpaceDE w:val="0"/>
+        <w:autoSpaceDN w:val="0"/>
+        <w:adjustRightInd w:val="0"/>
+        <w:spacing w:after="0" w:line="240" w:lineRule="auto"/>
+        <w:rPr>
+          <w:rFonts w:ascii="Courier New" w:hAnsi="Courier New" w:cs="Courier New"/>
+          <w:noProof/>
+          <w:sz w:val="20"/>
+          <w:szCs w:val="20"/>
+        </w:rPr>
+      </w:pPr>
+      <w:r>
+        <w:rPr>
+          <w:rFonts w:ascii="Courier New" w:hAnsi="Courier New" w:cs="Courier New"/>
+          <w:noProof/>
+          <w:sz w:val="20"/>
+          <w:szCs w:val="20"/>
+        </w:rPr>
+        <w:t xml:space="preserve">        </w:t>
+      </w:r>
+      <w:r>
+        <w:rPr>
+          <w:rFonts w:ascii="Courier New" w:hAnsi="Courier New" w:cs="Courier New"/>
+          <w:noProof/>
+          <w:sz w:val="20"/>
+          <w:szCs w:val="20"/>
+        </w:rPr>
+        <w:t>Autodesk.Revit.UI.</w:t>
+      </w:r>
+      <w:r>
+        <w:rPr>
+          <w:rFonts w:ascii="Courier New" w:hAnsi="Courier New" w:cs="Courier New"/>
+          <w:noProof/>
+          <w:color w:val="2B91AF"/>
+          <w:sz w:val="20"/>
+          <w:szCs w:val="20"/>
+        </w:rPr>
+        <w:t>UIControlledApplication</w:t>
+      </w:r>
+      <w:r>
+        <w:rPr>
+          <w:rFonts w:ascii="Courier New" w:hAnsi="Courier New" w:cs="Courier New"/>
+          <w:noProof/>
+          <w:sz w:val="20"/>
+          <w:szCs w:val="20"/>
+        </w:rPr>
+        <w:t xml:space="preserve"> application)</w:t>
+      </w:r>
+    </w:p>
+    <w:p>
+      <w:pPr>
+        <w:shd w:val="clear" w:color="auto" w:fill="E6E6E6"/>
+        <w:autoSpaceDE w:val="0"/>
+        <w:autoSpaceDN w:val="0"/>
+        <w:adjustRightInd w:val="0"/>
+        <w:spacing w:after="0" w:line="240" w:lineRule="auto"/>
+        <w:rPr>
+          <w:rFonts w:ascii="Courier New" w:hAnsi="Courier New" w:cs="Courier New"/>
+          <w:noProof/>
+          <w:sz w:val="20"/>
+          <w:szCs w:val="20"/>
+        </w:rPr>
+      </w:pPr>
+      <w:r>
+        <w:rPr>
+          <w:rFonts w:ascii="Courier New" w:hAnsi="Courier New" w:cs="Courier New"/>
+          <w:noProof/>
+          <w:sz w:val="20"/>
+          <w:szCs w:val="20"/>
+        </w:rPr>
+        <w:t xml:space="preserve">    {</w:t>
+      </w:r>
+    </w:p>
+    <w:p>
+      <w:pPr>
+        <w:shd w:val="clear" w:color="auto" w:fill="E6E6E6"/>
+        <w:autoSpaceDE w:val="0"/>
+        <w:autoSpaceDN w:val="0"/>
+        <w:adjustRightInd w:val="0"/>
+        <w:spacing w:after="0" w:line="240" w:lineRule="auto"/>
+        <w:rPr>
+          <w:rFonts w:ascii="Courier New" w:hAnsi="Courier New" w:cs="Courier New"/>
+          <w:noProof/>
+          <w:sz w:val="20"/>
+          <w:szCs w:val="20"/>
+        </w:rPr>
+      </w:pPr>
+      <w:r>
+        <w:rPr>
+          <w:rFonts w:ascii="Courier New" w:hAnsi="Courier New" w:cs="Courier New"/>
+          <w:noProof/>
+          <w:sz w:val="20"/>
+          <w:szCs w:val="20"/>
+        </w:rPr>
+        <w:t xml:space="preserve">        </w:t>
+      </w:r>
+      <w:r>
+        <w:rPr>
+          <w:rFonts w:ascii="Courier New" w:hAnsi="Courier New" w:cs="Courier New"/>
+          <w:noProof/>
+          <w:color w:val="2B91AF"/>
+          <w:sz w:val="20"/>
+          <w:szCs w:val="20"/>
+        </w:rPr>
+        <w:t>TaskDialog</w:t>
+      </w:r>
+      <w:r>
+        <w:rPr>
+          <w:rFonts w:ascii="Courier New" w:hAnsi="Courier New" w:cs="Courier New"/>
+          <w:noProof/>
+          <w:sz w:val="20"/>
+          <w:szCs w:val="20"/>
+        </w:rPr>
+        <w:t>.Show(</w:t>
+      </w:r>
+      <w:r>
+        <w:rPr>
+          <w:rFonts w:ascii="Courier New" w:hAnsi="Courier New" w:cs="Courier New"/>
+          <w:noProof/>
+          <w:color w:val="A31515"/>
+          <w:sz w:val="20"/>
+          <w:szCs w:val="20"/>
+        </w:rPr>
+        <w:t>"My Dialog Title"</w:t>
+      </w:r>
+      <w:r>
+        <w:rPr>
+          <w:rFonts w:ascii="Courier New" w:hAnsi="Courier New" w:cs="Courier New"/>
+          <w:noProof/>
+          <w:sz w:val="20"/>
+          <w:szCs w:val="20"/>
+        </w:rPr>
+        <w:t xml:space="preserve">, </w:t>
+      </w:r>
+      <w:r>
+        <w:rPr>
+          <w:rFonts w:ascii="Courier New" w:hAnsi="Courier New" w:cs="Courier New"/>
+          <w:noProof/>
+          <w:color w:val="A31515"/>
+          <w:sz w:val="20"/>
+          <w:szCs w:val="20"/>
+        </w:rPr>
+        <w:t>"Hello World from App!"</w:t>
+      </w:r>
+      <w:r>
+        <w:rPr>
+          <w:rFonts w:ascii="Courier New" w:hAnsi="Courier New" w:cs="Courier New"/>
+          <w:noProof/>
+          <w:sz w:val="20"/>
+          <w:szCs w:val="20"/>
+        </w:rPr>
+        <w:t>);</w:t>
+      </w:r>
+    </w:p>
+    <w:p>
+      <w:pPr>
+        <w:shd w:val="clear" w:color="auto" w:fill="E6E6E6"/>
+        <w:autoSpaceDE w:val="0"/>
+        <w:autoSpaceDN w:val="0"/>
+        <w:adjustRightInd w:val="0"/>
+        <w:spacing w:after="0" w:line="240" w:lineRule="auto"/>
+        <w:rPr>
+          <w:rFonts w:ascii="Courier New" w:hAnsi="Courier New" w:cs="Courier New"/>
+          <w:noProof/>
+          <w:sz w:val="20"/>
+          <w:szCs w:val="20"/>
+        </w:rPr>
+      </w:pPr>
+      <w:r>
+        <w:rPr>
+          <w:rFonts w:ascii="Courier New" w:hAnsi="Courier New" w:cs="Courier New"/>
+          <w:noProof/>
+          <w:sz w:val="20"/>
+          <w:szCs w:val="20"/>
+        </w:rPr>
+        <w:t xml:space="preserve">        </w:t>
+      </w:r>
+      <w:r>
+        <w:rPr>
+          <w:rFonts w:ascii="Courier New" w:hAnsi="Courier New" w:cs="Courier New"/>
+          <w:noProof/>
+          <w:color w:val="0000FF"/>
+          <w:sz w:val="20"/>
+          <w:szCs w:val="20"/>
+        </w:rPr>
+        <w:t>return</w:t>
+      </w:r>
+      <w:r>
+        <w:rPr>
+          <w:rFonts w:ascii="Courier New" w:hAnsi="Courier New" w:cs="Courier New"/>
+          <w:noProof/>
+          <w:sz w:val="20"/>
+          <w:szCs w:val="20"/>
+        </w:rPr>
+        <w:t xml:space="preserve"> </w:t>
+      </w:r>
+      <w:r>
+        <w:rPr>
+          <w:rFonts w:ascii="Courier New" w:hAnsi="Courier New" w:cs="Courier New"/>
+          <w:noProof/>
+          <w:color w:val="2B91AF"/>
+          <w:sz w:val="20"/>
+          <w:szCs w:val="20"/>
+        </w:rPr>
+        <w:t>Result</w:t>
+      </w:r>
+      <w:r>
+        <w:rPr>
+          <w:rFonts w:ascii="Courier New" w:hAnsi="Courier New" w:cs="Courier New"/>
+          <w:noProof/>
+          <w:sz w:val="20"/>
+          <w:szCs w:val="20"/>
+        </w:rPr>
+        <w:t>.Succeeded;</w:t>
+      </w:r>
+    </w:p>
+    <w:p>
+      <w:pPr>
+        <w:shd w:val="clear" w:color="auto" w:fill="E6E6E6"/>
+        <w:autoSpaceDE w:val="0"/>
+        <w:autoSpaceDN w:val="0"/>
+        <w:adjustRightInd w:val="0"/>
+        <w:spacing w:after="0" w:line="240" w:lineRule="auto"/>
+        <w:rPr>
+          <w:rFonts w:ascii="Courier New" w:hAnsi="Courier New" w:cs="Courier New"/>
+          <w:noProof/>
+          <w:sz w:val="20"/>
+          <w:szCs w:val="20"/>
+        </w:rPr>
+      </w:pPr>
+      <w:r>
+        <w:rPr>
+          <w:rFonts w:ascii="Courier New" w:hAnsi="Courier New" w:cs="Courier New"/>
+          <w:noProof/>
+          <w:sz w:val="20"/>
+          <w:szCs w:val="20"/>
+        </w:rPr>
         <w:lastRenderedPageBreak/>
-        <w:t xml:space="preserve">    </w:t>
-      </w:r>
-      <w:r>
-        <w:rPr>
-          <w:rFonts w:ascii="Courier New" w:hAnsi="Courier New" w:cs="Courier New"/>
-          <w:noProof/>
-          <w:color w:val="008000"/>
-          <w:sz w:val="20"/>
-          <w:szCs w:val="20"/>
-        </w:rPr>
-        <w:t xml:space="preserve">// OnStartup() - called when Revit starts. </w:t>
-      </w:r>
-    </w:p>
-    <w:p>
-      <w:pPr>
-        <w:shd w:val="clear" w:color="auto" w:fill="E6E6E6"/>
-        <w:autoSpaceDE w:val="0"/>
-        <w:autoSpaceDN w:val="0"/>
-        <w:adjustRightInd w:val="0"/>
-        <w:spacing w:after="0" w:line="240" w:lineRule="auto"/>
-        <w:rPr>
-          <w:rFonts w:ascii="Courier New" w:hAnsi="Courier New" w:cs="Courier New"/>
-          <w:noProof/>
-          <w:sz w:val="20"/>
-          <w:szCs w:val="20"/>
-        </w:rPr>
-      </w:pPr>
-      <w:r>
-        <w:rPr>
-          <w:rFonts w:ascii="Courier New" w:hAnsi="Courier New" w:cs="Courier New"/>
-          <w:noProof/>
-          <w:sz w:val="20"/>
-          <w:szCs w:val="20"/>
-        </w:rPr>
-        <w:t xml:space="preserve">    </w:t>
-      </w:r>
-      <w:r>
-        <w:rPr>
-          <w:rFonts w:ascii="Courier New" w:hAnsi="Courier New" w:cs="Courier New"/>
-          <w:noProof/>
-          <w:color w:val="0000FF"/>
-          <w:sz w:val="20"/>
-          <w:szCs w:val="20"/>
-        </w:rPr>
-        <w:t>public</w:t>
-      </w:r>
-      <w:r>
-        <w:rPr>
-          <w:rFonts w:ascii="Courier New" w:hAnsi="Courier New" w:cs="Courier New"/>
-          <w:noProof/>
-          <w:sz w:val="20"/>
-          <w:szCs w:val="20"/>
-        </w:rPr>
-        <w:t xml:space="preserve"> Autodesk.Revit.UI.</w:t>
-      </w:r>
-      <w:r>
-        <w:rPr>
-          <w:rFonts w:ascii="Courier New" w:hAnsi="Courier New" w:cs="Courier New"/>
-          <w:noProof/>
-          <w:color w:val="2B91AF"/>
-          <w:sz w:val="20"/>
-          <w:szCs w:val="20"/>
-        </w:rPr>
-        <w:t>Result</w:t>
-      </w:r>
-      <w:r>
-        <w:rPr>
-          <w:rFonts w:ascii="Courier New" w:hAnsi="Courier New" w:cs="Courier New"/>
-          <w:noProof/>
-          <w:sz w:val="20"/>
-          <w:szCs w:val="20"/>
-        </w:rPr>
-        <w:t xml:space="preserve"> </w:t>
-      </w:r>
-      <w:r>
-        <w:rPr>
-          <w:rFonts w:ascii="Courier New" w:hAnsi="Courier New" w:cs="Courier New"/>
-          <w:b/>
-          <w:noProof/>
-          <w:sz w:val="20"/>
-          <w:szCs w:val="20"/>
-        </w:rPr>
-        <w:t>OnStartup</w:t>
-      </w:r>
-      <w:r>
-        <w:rPr>
-          <w:rFonts w:ascii="Courier New" w:hAnsi="Courier New" w:cs="Courier New"/>
-          <w:noProof/>
-          <w:sz w:val="20"/>
-          <w:szCs w:val="20"/>
-        </w:rPr>
-        <w:t>(</w:t>
-      </w:r>
-    </w:p>
-    <w:p>
-      <w:pPr>
-        <w:shd w:val="clear" w:color="auto" w:fill="E6E6E6"/>
-        <w:autoSpaceDE w:val="0"/>
-        <w:autoSpaceDN w:val="0"/>
-        <w:adjustRightInd w:val="0"/>
-        <w:spacing w:after="0" w:line="240" w:lineRule="auto"/>
-        <w:rPr>
-          <w:rFonts w:ascii="Courier New" w:hAnsi="Courier New" w:cs="Courier New"/>
-          <w:noProof/>
-          <w:sz w:val="20"/>
-          <w:szCs w:val="20"/>
-        </w:rPr>
-      </w:pPr>
-      <w:r>
-        <w:rPr>
-          <w:rFonts w:ascii="Courier New" w:hAnsi="Courier New" w:cs="Courier New"/>
-          <w:noProof/>
-          <w:sz w:val="20"/>
-          <w:szCs w:val="20"/>
-        </w:rPr>
-        <w:t xml:space="preserve">        </w:t>
-      </w:r>
-      <w:r>
-        <w:rPr>
-          <w:rFonts w:ascii="Courier New" w:hAnsi="Courier New" w:cs="Courier New"/>
-          <w:noProof/>
-          <w:sz w:val="20"/>
-          <w:szCs w:val="20"/>
-        </w:rPr>
-        <w:t>Autodesk.Revit.UI.</w:t>
-      </w:r>
-      <w:r>
-        <w:rPr>
-          <w:rFonts w:ascii="Courier New" w:hAnsi="Courier New" w:cs="Courier New"/>
-          <w:noProof/>
-          <w:color w:val="2B91AF"/>
-          <w:sz w:val="20"/>
-          <w:szCs w:val="20"/>
-        </w:rPr>
-        <w:t>UIControlledApplication</w:t>
-      </w:r>
-      <w:r>
-        <w:rPr>
-          <w:rFonts w:ascii="Courier New" w:hAnsi="Courier New" w:cs="Courier New"/>
-          <w:noProof/>
-          <w:sz w:val="20"/>
-          <w:szCs w:val="20"/>
-        </w:rPr>
-        <w:t xml:space="preserve"> application)</w:t>
-      </w:r>
-    </w:p>
-    <w:p>
-      <w:pPr>
-        <w:shd w:val="clear" w:color="auto" w:fill="E6E6E6"/>
-        <w:autoSpaceDE w:val="0"/>
-        <w:autoSpaceDN w:val="0"/>
-        <w:adjustRightInd w:val="0"/>
-        <w:spacing w:after="0" w:line="240" w:lineRule="auto"/>
-        <w:rPr>
-          <w:rFonts w:ascii="Courier New" w:hAnsi="Courier New" w:cs="Courier New"/>
-          <w:noProof/>
-          <w:sz w:val="20"/>
-          <w:szCs w:val="20"/>
-        </w:rPr>
-      </w:pPr>
-      <w:r>
-        <w:rPr>
-          <w:rFonts w:ascii="Courier New" w:hAnsi="Courier New" w:cs="Courier New"/>
-          <w:noProof/>
-          <w:sz w:val="20"/>
-          <w:szCs w:val="20"/>
-        </w:rPr>
-        <w:t xml:space="preserve">    {</w:t>
-      </w:r>
-    </w:p>
-    <w:p>
-      <w:pPr>
-        <w:shd w:val="clear" w:color="auto" w:fill="E6E6E6"/>
-        <w:autoSpaceDE w:val="0"/>
-        <w:autoSpaceDN w:val="0"/>
-        <w:adjustRightInd w:val="0"/>
-        <w:spacing w:after="0" w:line="240" w:lineRule="auto"/>
-        <w:rPr>
-          <w:rFonts w:ascii="Courier New" w:hAnsi="Courier New" w:cs="Courier New"/>
-          <w:noProof/>
-          <w:sz w:val="20"/>
-          <w:szCs w:val="20"/>
-        </w:rPr>
-      </w:pPr>
-      <w:r>
-        <w:rPr>
-          <w:rFonts w:ascii="Courier New" w:hAnsi="Courier New" w:cs="Courier New"/>
-          <w:noProof/>
-          <w:sz w:val="20"/>
-          <w:szCs w:val="20"/>
-        </w:rPr>
-        <w:t xml:space="preserve">        </w:t>
-      </w:r>
-      <w:r>
-        <w:rPr>
-          <w:rFonts w:ascii="Courier New" w:hAnsi="Courier New" w:cs="Courier New"/>
-          <w:noProof/>
-          <w:color w:val="2B91AF"/>
-          <w:sz w:val="20"/>
-          <w:szCs w:val="20"/>
-        </w:rPr>
-        <w:t>TaskDialog</w:t>
-      </w:r>
-      <w:r>
-        <w:rPr>
-          <w:rFonts w:ascii="Courier New" w:hAnsi="Courier New" w:cs="Courier New"/>
-          <w:noProof/>
-          <w:sz w:val="20"/>
-          <w:szCs w:val="20"/>
-        </w:rPr>
-        <w:t>.Show(</w:t>
-      </w:r>
-      <w:r>
-        <w:rPr>
-          <w:rFonts w:ascii="Courier New" w:hAnsi="Courier New" w:cs="Courier New"/>
-          <w:noProof/>
-          <w:color w:val="A31515"/>
-          <w:sz w:val="20"/>
-          <w:szCs w:val="20"/>
-        </w:rPr>
-        <w:t>"My Dialog Title"</w:t>
-      </w:r>
-      <w:r>
-        <w:rPr>
-          <w:rFonts w:ascii="Courier New" w:hAnsi="Courier New" w:cs="Courier New"/>
-          <w:noProof/>
-          <w:sz w:val="20"/>
-          <w:szCs w:val="20"/>
-        </w:rPr>
-        <w:t xml:space="preserve">, </w:t>
-      </w:r>
-      <w:r>
-        <w:rPr>
-          <w:rFonts w:ascii="Courier New" w:hAnsi="Courier New" w:cs="Courier New"/>
-          <w:noProof/>
-          <w:color w:val="A31515"/>
-          <w:sz w:val="20"/>
-          <w:szCs w:val="20"/>
-        </w:rPr>
-        <w:t>"Hello World from App!"</w:t>
-      </w:r>
-      <w:r>
-        <w:rPr>
-          <w:rFonts w:ascii="Courier New" w:hAnsi="Courier New" w:cs="Courier New"/>
-          <w:noProof/>
-          <w:sz w:val="20"/>
-          <w:szCs w:val="20"/>
-        </w:rPr>
-        <w:t>);</w:t>
-      </w:r>
-    </w:p>
-    <w:p>
-      <w:pPr>
-        <w:shd w:val="clear" w:color="auto" w:fill="E6E6E6"/>
-        <w:autoSpaceDE w:val="0"/>
-        <w:autoSpaceDN w:val="0"/>
-        <w:adjustRightInd w:val="0"/>
-        <w:spacing w:after="0" w:line="240" w:lineRule="auto"/>
-        <w:rPr>
-          <w:rFonts w:ascii="Courier New" w:hAnsi="Courier New" w:cs="Courier New"/>
-          <w:noProof/>
-          <w:sz w:val="20"/>
-          <w:szCs w:val="20"/>
-        </w:rPr>
-      </w:pPr>
-      <w:r>
-        <w:rPr>
-          <w:rFonts w:ascii="Courier New" w:hAnsi="Courier New" w:cs="Courier New"/>
-          <w:noProof/>
-          <w:sz w:val="20"/>
-          <w:szCs w:val="20"/>
-        </w:rPr>
-        <w:t xml:space="preserve">        </w:t>
-      </w:r>
-      <w:r>
-        <w:rPr>
-          <w:rFonts w:ascii="Courier New" w:hAnsi="Courier New" w:cs="Courier New"/>
-          <w:noProof/>
-          <w:color w:val="0000FF"/>
-          <w:sz w:val="20"/>
-          <w:szCs w:val="20"/>
-        </w:rPr>
-        <w:t>return</w:t>
-      </w:r>
-      <w:r>
-        <w:rPr>
-          <w:rFonts w:ascii="Courier New" w:hAnsi="Courier New" w:cs="Courier New"/>
-          <w:noProof/>
-          <w:sz w:val="20"/>
-          <w:szCs w:val="20"/>
-        </w:rPr>
-        <w:t xml:space="preserve"> </w:t>
-      </w:r>
-      <w:r>
-        <w:rPr>
-          <w:rFonts w:ascii="Courier New" w:hAnsi="Courier New" w:cs="Courier New"/>
-          <w:noProof/>
-          <w:color w:val="2B91AF"/>
-          <w:sz w:val="20"/>
-          <w:szCs w:val="20"/>
-        </w:rPr>
-        <w:t>Result</w:t>
-      </w:r>
-      <w:r>
-        <w:rPr>
-          <w:rFonts w:ascii="Courier New" w:hAnsi="Courier New" w:cs="Courier New"/>
-          <w:noProof/>
-          <w:sz w:val="20"/>
-          <w:szCs w:val="20"/>
-        </w:rPr>
-        <w:t>.Succeeded;</w:t>
-      </w:r>
-    </w:p>
-    <w:p>
-      <w:pPr>
-        <w:shd w:val="clear" w:color="auto" w:fill="E6E6E6"/>
-        <w:autoSpaceDE w:val="0"/>
-        <w:autoSpaceDN w:val="0"/>
-        <w:adjustRightInd w:val="0"/>
-        <w:spacing w:after="0" w:line="240" w:lineRule="auto"/>
-        <w:rPr>
-          <w:rFonts w:ascii="Courier New" w:hAnsi="Courier New" w:cs="Courier New"/>
-          <w:noProof/>
-          <w:sz w:val="20"/>
-          <w:szCs w:val="20"/>
-        </w:rPr>
-      </w:pPr>
-      <w:r>
-        <w:rPr>
-          <w:rFonts w:ascii="Courier New" w:hAnsi="Courier New" w:cs="Courier New"/>
-          <w:noProof/>
-          <w:sz w:val="20"/>
-          <w:szCs w:val="20"/>
-        </w:rPr>
         <w:t xml:space="preserve">    }</w:t>
       </w:r>
     </w:p>
@@ -8346,7 +8236,6 @@
           <w:sz w:val="20"/>
           <w:szCs w:val="20"/>
         </w:rPr>
-        <w:lastRenderedPageBreak/>
         <w:t xml:space="preserve">    &lt;</w:t>
       </w:r>
       <w:r>
@@ -9008,10 +8897,10 @@
       <w:r>
         <w:rPr>
           <w:noProof/>
-          <w:lang w:eastAsia="en-US"/>
+          <w:lang w:eastAsia="zh-CN"/>
         </w:rPr>
         <w:drawing>
-          <wp:inline distT="0" distB="0" distL="0" distR="0">
+          <wp:inline distT="0" distB="0" distL="0" distR="0" wp14:anchorId="1BAB8DE6" wp14:editId="1F6F72DE">
             <wp:extent cx="4052618" cy="897885"/>
             <wp:effectExtent l="19050" t="0" r="5032" b="0"/>
             <wp:docPr id="5" name="Picture 0" descr="Hello World App.PNG"/>
@@ -9026,7 +8915,7 @@
                     <pic:cNvPicPr/>
                   </pic:nvPicPr>
                   <pic:blipFill>
-                    <a:blip r:embed="rId8"/>
+                    <a:blip r:embed="rId7"/>
                     <a:stretch>
                       <a:fillRect/>
                     </a:stretch>
@@ -9370,11 +9259,11 @@
       <w:r>
         <w:rPr>
           <w:noProof/>
-          <w:lang w:eastAsia="en-US"/>
+          <w:lang w:eastAsia="zh-CN"/>
         </w:rPr>
         <w:lastRenderedPageBreak/>
         <w:drawing>
-          <wp:inline distT="0" distB="0" distL="0" distR="0">
+          <wp:inline distT="0" distB="0" distL="0" distR="0" wp14:anchorId="11967EFA" wp14:editId="5591E581">
             <wp:extent cx="5943600" cy="2346325"/>
             <wp:effectExtent l="19050" t="0" r="0" b="0"/>
             <wp:docPr id="16" name="Picture 2"/>
@@ -9391,7 +9280,7 @@
                     </pic:cNvPicPr>
                   </pic:nvPicPr>
                   <pic:blipFill>
-                    <a:blip r:embed="rId17"/>
+                    <a:blip r:embed="rId16"/>
                     <a:srcRect/>
                     <a:stretch>
                       <a:fillRect/>
@@ -9457,10 +9346,10 @@
       <w:r>
         <w:rPr>
           <w:noProof/>
-          <w:lang w:eastAsia="en-US"/>
+          <w:lang w:eastAsia="zh-CN"/>
         </w:rPr>
         <w:drawing>
-          <wp:inline distT="0" distB="0" distL="0" distR="0">
+          <wp:inline distT="0" distB="0" distL="0" distR="0" wp14:anchorId="591E77E7" wp14:editId="00EAC44B">
             <wp:extent cx="5943600" cy="3217545"/>
             <wp:effectExtent l="19050" t="0" r="0" b="0"/>
             <wp:docPr id="15" name="Picture 5"/>
@@ -9477,7 +9366,7 @@
                     </pic:cNvPicPr>
                   </pic:nvPicPr>
                   <pic:blipFill>
-                    <a:blip r:embed="rId18"/>
+                    <a:blip r:embed="rId17"/>
                     <a:srcRect/>
                     <a:stretch>
                       <a:fillRect/>
@@ -12489,10 +12378,10 @@
       <w:r>
         <w:rPr>
           <w:noProof/>
-          <w:lang w:eastAsia="en-US"/>
+          <w:lang w:eastAsia="zh-CN"/>
         </w:rPr>
         <w:drawing>
-          <wp:inline distT="0" distB="0" distL="0" distR="0" wp14:anchorId="2395B6F4" wp14:editId="41987FA3">
+          <wp:inline distT="0" distB="0" distL="0" distR="0" wp14:anchorId="49792FE3" wp14:editId="492EEB9C">
             <wp:extent cx="3489960" cy="1440180"/>
             <wp:effectExtent l="0" t="0" r="0" b="7620"/>
             <wp:docPr id="7" name="Picture 7"/>
@@ -12507,7 +12396,7 @@
                     <pic:cNvPicPr/>
                   </pic:nvPicPr>
                   <pic:blipFill>
-                    <a:blip r:embed="rId9"/>
+                    <a:blip r:embed="rId8"/>
                     <a:stretch>
                       <a:fillRect/>
                     </a:stretch>
@@ -12547,11 +12436,11 @@
       <w:r>
         <w:rPr>
           <w:noProof/>
-          <w:lang w:eastAsia="en-US"/>
+          <w:lang w:eastAsia="zh-CN"/>
         </w:rPr>
         <w:lastRenderedPageBreak/>
         <w:drawing>
-          <wp:inline distT="0" distB="0" distL="0" distR="0">
+          <wp:inline distT="0" distB="0" distL="0" distR="0" wp14:anchorId="2811A44D" wp14:editId="47D8F5A3">
             <wp:extent cx="3371131" cy="4380452"/>
             <wp:effectExtent l="19050" t="0" r="719" b="0"/>
             <wp:docPr id="11" name="Picture 3" descr="commandDataWallTypes.PNG"/>
@@ -12566,7 +12455,7 @@
                     <pic:cNvPicPr/>
                   </pic:nvPicPr>
                   <pic:blipFill>
-                    <a:blip r:embed="rId10"/>
+                    <a:blip r:embed="rId9"/>
                     <a:stretch>
                       <a:fillRect/>
                     </a:stretch>
@@ -12911,12 +12800,21 @@
           <w:b/>
           <w:noProof/>
         </w:rPr>
-        <w:t>2014</w:t>
-      </w:r>
-      <w:r>
-        <w:rPr>
+        <w:t>201</w:t>
+      </w:r>
+      <w:r>
+        <w:rPr>
+          <w:rFonts w:hint="eastAsia"/>
           <w:b/>
           <w:noProof/>
+          <w:lang w:eastAsia="zh-CN"/>
+        </w:rPr>
+        <w:t>6</w:t>
+      </w:r>
+      <w:r>
+        <w:rPr>
+          <w:b/>
+          <w:noProof/>
         </w:rPr>
         <w:t xml:space="preserve">.sln </w:t>
       </w:r>
@@ -12954,19 +12852,13 @@
         <w:rPr>
           <w:noProof/>
         </w:rPr>
-        <w:t xml:space="preserve"> In conjunction with SDKSamples</w:t>
-      </w:r>
-      <w:r>
-        <w:rPr>
-          <w:noProof/>
-        </w:rPr>
-        <w:t>201</w:t>
-      </w:r>
-      <w:r>
-        <w:rPr>
-          <w:noProof/>
-        </w:rPr>
-        <w:t>3</w:t>
+        <w:t xml:space="preserve"> In conjunction with </w:t>
+      </w:r>
+      <w:r>
+        <w:rPr>
+          <w:noProof/>
+        </w:rPr>
+        <w:t>SDKSamples2015</w:t>
       </w:r>
       <w:r>
         <w:rPr>
@@ -13143,7 +13035,7 @@
 </file>
 
 <file path=word/numbering.xml><?xml version="1.0" encoding="utf-8"?>
-<w:numbering xmlns:wpc="http://schemas.microsoft.com/office/word/2010/wordprocessingCanvas" xmlns:mc="http://schemas.openxmlformats.org/markup-compatibility/2006" xmlns:o="urn:schemas-microsoft-com:office:office" xmlns:r="http://schemas.openxmlformats.org/officeDocument/2006/relationships" xmlns:m="http://schemas.openxmlformats.org/officeDocument/2006/math" xmlns:v="urn:schemas-microsoft-com:vml" xmlns:wp14="http://schemas.microsoft.com/office/word/2010/wordprocessingDrawing" xmlns:wp="http://schemas.openxmlformats.org/drawingml/2006/wordprocessingDrawing" xmlns:w10="urn:schemas-microsoft-com:office:word" xmlns:w="http://schemas.openxmlformats.org/wordprocessingml/2006/main" xmlns:w14="http://schemas.microsoft.com/office/word/2010/wordml" xmlns:wpg="http://schemas.microsoft.com/office/word/2010/wordprocessingGroup" xmlns:wpi="http://schemas.microsoft.com/office/word/2010/wordprocessingInk" xmlns:wne="http://schemas.microsoft.com/office/word/2006/wordml" xmlns:wps="http://schemas.microsoft.com/office/word/2010/wordprocessingShape" mc:Ignorable="w14 wp14">
+<w:numbering xmlns:wpc="http://schemas.microsoft.com/office/word/2010/wordprocessingCanvas" xmlns:mc="http://schemas.openxmlformats.org/markup-compatibility/2006" xmlns:o="urn:schemas-microsoft-com:office:office" xmlns:r="http://schemas.openxmlformats.org/officeDocument/2006/relationships" xmlns:m="http://schemas.openxmlformats.org/officeDocument/2006/math" xmlns:v="urn:schemas-microsoft-com:vml" xmlns:wp14="http://schemas.microsoft.com/office/word/2010/wordprocessingDrawing" xmlns:wp="http://schemas.openxmlformats.org/drawingml/2006/wordprocessingDrawing" xmlns:w10="urn:schemas-microsoft-com:office:word" xmlns:w="http://schemas.openxmlformats.org/wordprocessingml/2006/main" xmlns:w14="http://schemas.microsoft.com/office/word/2010/wordml" xmlns:w15="http://schemas.microsoft.com/office/word/2012/wordml" xmlns:wpg="http://schemas.microsoft.com/office/word/2010/wordprocessingGroup" xmlns:wpi="http://schemas.microsoft.com/office/word/2010/wordprocessingInk" xmlns:wne="http://schemas.microsoft.com/office/word/2006/wordml" xmlns:wps="http://schemas.microsoft.com/office/word/2010/wordprocessingShape" mc:Ignorable="w14 w15 wp14">
   <w:abstractNum w:abstractNumId="0">
     <w:nsid w:val="012F191E"/>
     <w:multiLevelType w:val="multilevel"/>
@@ -18913,7 +18805,7 @@
 </file>
 
 <file path=word/styles.xml><?xml version="1.0" encoding="utf-8"?>
-<w:styles xmlns:mc="http://schemas.openxmlformats.org/markup-compatibility/2006" xmlns:r="http://schemas.openxmlformats.org/officeDocument/2006/relationships" xmlns:w="http://schemas.openxmlformats.org/wordprocessingml/2006/main" xmlns:w14="http://schemas.microsoft.com/office/word/2010/wordml" mc:Ignorable="w14">
+<w:styles xmlns:mc="http://schemas.openxmlformats.org/markup-compatibility/2006" xmlns:r="http://schemas.openxmlformats.org/officeDocument/2006/relationships" xmlns:w="http://schemas.openxmlformats.org/wordprocessingml/2006/main" xmlns:w14="http://schemas.microsoft.com/office/word/2010/wordml" xmlns:w15="http://schemas.microsoft.com/office/word/2012/wordml" mc:Ignorable="w14 w15">
   <w:docDefaults>
     <w:rPrDefault>
       <w:rPr>
@@ -18929,144 +18821,378 @@
       </w:pPr>
     </w:pPrDefault>
   </w:docDefaults>
-  <w:latentStyles w:defLockedState="0" w:defUIPriority="99" w:defSemiHidden="1" w:defUnhideWhenUsed="1" w:defQFormat="0" w:count="267">
-    <w:lsdException w:name="Normal" w:semiHidden="0" w:uiPriority="0" w:unhideWhenUsed="0" w:qFormat="1"/>
-    <w:lsdException w:name="heading 1" w:semiHidden="0" w:uiPriority="9" w:unhideWhenUsed="0" w:qFormat="1"/>
-    <w:lsdException w:name="heading 2" w:uiPriority="9" w:qFormat="1"/>
-    <w:lsdException w:name="heading 3" w:uiPriority="9" w:qFormat="1"/>
-    <w:lsdException w:name="heading 4" w:uiPriority="9" w:qFormat="1"/>
-    <w:lsdException w:name="heading 5" w:uiPriority="9" w:qFormat="1"/>
-    <w:lsdException w:name="heading 6" w:uiPriority="9" w:qFormat="1"/>
-    <w:lsdException w:name="heading 7" w:uiPriority="9" w:qFormat="1"/>
-    <w:lsdException w:name="heading 8" w:uiPriority="9" w:qFormat="1"/>
-    <w:lsdException w:name="heading 9" w:uiPriority="9" w:qFormat="1"/>
-    <w:lsdException w:name="toc 1" w:uiPriority="39"/>
-    <w:lsdException w:name="toc 2" w:uiPriority="39"/>
-    <w:lsdException w:name="toc 3" w:uiPriority="39"/>
-    <w:lsdException w:name="toc 4" w:uiPriority="39"/>
-    <w:lsdException w:name="toc 5" w:uiPriority="39"/>
-    <w:lsdException w:name="toc 6" w:uiPriority="39"/>
-    <w:lsdException w:name="toc 7" w:uiPriority="39"/>
-    <w:lsdException w:name="toc 8" w:uiPriority="39"/>
-    <w:lsdException w:name="toc 9" w:uiPriority="39"/>
-    <w:lsdException w:name="caption" w:uiPriority="35" w:qFormat="1"/>
-    <w:lsdException w:name="Title" w:semiHidden="0" w:uiPriority="10" w:unhideWhenUsed="0"/>
-    <w:lsdException w:name="Default Paragraph Font" w:uiPriority="1"/>
-    <w:lsdException w:name="Subtitle" w:semiHidden="0" w:uiPriority="11" w:unhideWhenUsed="0"/>
-    <w:lsdException w:name="Strong" w:semiHidden="0" w:uiPriority="22" w:unhideWhenUsed="0"/>
-    <w:lsdException w:name="Emphasis" w:semiHidden="0" w:uiPriority="20" w:unhideWhenUsed="0"/>
-    <w:lsdException w:name="Table Grid" w:semiHidden="0" w:uiPriority="59" w:unhideWhenUsed="0"/>
-    <w:lsdException w:name="Placeholder Text" w:unhideWhenUsed="0"/>
-    <w:lsdException w:name="No Spacing" w:semiHidden="0" w:uiPriority="1" w:unhideWhenUsed="0" w:qFormat="1"/>
-    <w:lsdException w:name="Light Shading" w:semiHidden="0" w:uiPriority="60" w:unhideWhenUsed="0"/>
-    <w:lsdException w:name="Light List" w:semiHidden="0" w:uiPriority="61" w:unhideWhenUsed="0"/>
-    <w:lsdException w:name="Light Grid" w:semiHidden="0" w:uiPriority="62" w:unhideWhenUsed="0"/>
-    <w:lsdException w:name="Medium Shading 1" w:semiHidden="0" w:uiPriority="63" w:unhideWhenUsed="0"/>
-    <w:lsdException w:name="Medium Shading 2" w:semiHidden="0" w:uiPriority="64" w:unhideWhenUsed="0"/>
-    <w:lsdException w:name="Medium List 1" w:semiHidden="0" w:uiPriority="65" w:unhideWhenUsed="0"/>
-    <w:lsdException w:name="Medium List 2" w:semiHidden="0" w:uiPriority="66" w:unhideWhenUsed="0"/>
-    <w:lsdException w:name="Medium Grid 1" w:semiHidden="0" w:uiPriority="67" w:unhideWhenUsed="0"/>
-    <w:lsdException w:name="Medium Grid 2" w:semiHidden="0" w:uiPriority="68" w:unhideWhenUsed="0"/>
-    <w:lsdException w:name="Medium Grid 3" w:semiHidden="0" w:uiPriority="69" w:unhideWhenUsed="0"/>
-    <w:lsdException w:name="Dark List" w:semiHidden="0" w:uiPriority="70" w:unhideWhenUsed="0"/>
-    <w:lsdException w:name="Colorful Shading" w:semiHidden="0" w:uiPriority="71" w:unhideWhenUsed="0"/>
-    <w:lsdException w:name="Colorful List" w:semiHidden="0" w:uiPriority="72" w:unhideWhenUsed="0"/>
-    <w:lsdException w:name="Colorful Grid" w:semiHidden="0" w:uiPriority="73" w:unhideWhenUsed="0"/>
-    <w:lsdException w:name="Light Shading Accent 1" w:semiHidden="0" w:uiPriority="60" w:unhideWhenUsed="0"/>
-    <w:lsdException w:name="Light List Accent 1" w:semiHidden="0" w:uiPriority="61" w:unhideWhenUsed="0"/>
-    <w:lsdException w:name="Light Grid Accent 1" w:semiHidden="0" w:uiPriority="62" w:unhideWhenUsed="0"/>
-    <w:lsdException w:name="Medium Shading 1 Accent 1" w:semiHidden="0" w:uiPriority="63" w:unhideWhenUsed="0"/>
-    <w:lsdException w:name="Medium Shading 2 Accent 1" w:semiHidden="0" w:uiPriority="64" w:unhideWhenUsed="0"/>
-    <w:lsdException w:name="Medium List 1 Accent 1" w:semiHidden="0" w:uiPriority="65" w:unhideWhenUsed="0"/>
-    <w:lsdException w:name="Revision" w:unhideWhenUsed="0"/>
-    <w:lsdException w:name="List Paragraph" w:semiHidden="0" w:uiPriority="34" w:unhideWhenUsed="0" w:qFormat="1"/>
-    <w:lsdException w:name="Quote" w:semiHidden="0" w:uiPriority="29" w:unhideWhenUsed="0"/>
-    <w:lsdException w:name="Intense Quote" w:semiHidden="0" w:uiPriority="30" w:unhideWhenUsed="0"/>
-    <w:lsdException w:name="Medium List 2 Accent 1" w:semiHidden="0" w:uiPriority="66" w:unhideWhenUsed="0"/>
-    <w:lsdException w:name="Medium Grid 1 Accent 1" w:semiHidden="0" w:uiPriority="67" w:unhideWhenUsed="0"/>
-    <w:lsdException w:name="Medium Grid 2 Accent 1" w:semiHidden="0" w:uiPriority="68" w:unhideWhenUsed="0"/>
-    <w:lsdException w:name="Medium Grid 3 Accent 1" w:semiHidden="0" w:uiPriority="69" w:unhideWhenUsed="0"/>
-    <w:lsdException w:name="Dark List Accent 1" w:semiHidden="0" w:uiPriority="70" w:unhideWhenUsed="0"/>
-    <w:lsdException w:name="Colorful Shading Accent 1" w:semiHidden="0" w:uiPriority="71" w:unhideWhenUsed="0"/>
-    <w:lsdException w:name="Colorful List Accent 1" w:semiHidden="0" w:uiPriority="72" w:unhideWhenUsed="0"/>
-    <w:lsdException w:name="Colorful Grid Accent 1" w:semiHidden="0" w:uiPriority="73" w:unhideWhenUsed="0"/>
-    <w:lsdException w:name="Light Shading Accent 2" w:semiHidden="0" w:uiPriority="60" w:unhideWhenUsed="0"/>
-    <w:lsdException w:name="Light List Accent 2" w:semiHidden="0" w:uiPriority="61" w:unhideWhenUsed="0"/>
-    <w:lsdException w:name="Light Grid Accent 2" w:semiHidden="0" w:uiPriority="62" w:unhideWhenUsed="0"/>
-    <w:lsdException w:name="Medium Shading 1 Accent 2" w:semiHidden="0" w:uiPriority="63" w:unhideWhenUsed="0"/>
-    <w:lsdException w:name="Medium Shading 2 Accent 2" w:semiHidden="0" w:uiPriority="64" w:unhideWhenUsed="0"/>
-    <w:lsdException w:name="Medium List 1 Accent 2" w:semiHidden="0" w:uiPriority="65" w:unhideWhenUsed="0"/>
-    <w:lsdException w:name="Medium List 2 Accent 2" w:semiHidden="0" w:uiPriority="66" w:unhideWhenUsed="0"/>
-    <w:lsdException w:name="Medium Grid 1 Accent 2" w:semiHidden="0" w:uiPriority="67" w:unhideWhenUsed="0"/>
-    <w:lsdException w:name="Medium Grid 2 Accent 2" w:semiHidden="0" w:uiPriority="68" w:unhideWhenUsed="0"/>
-    <w:lsdException w:name="Medium Grid 3 Accent 2" w:semiHidden="0" w:uiPriority="69" w:unhideWhenUsed="0"/>
-    <w:lsdException w:name="Dark List Accent 2" w:semiHidden="0" w:uiPriority="70" w:unhideWhenUsed="0"/>
-    <w:lsdException w:name="Colorful Shading Accent 2" w:semiHidden="0" w:uiPriority="71" w:unhideWhenUsed="0"/>
-    <w:lsdException w:name="Colorful List Accent 2" w:semiHidden="0" w:uiPriority="72" w:unhideWhenUsed="0"/>
-    <w:lsdException w:name="Colorful Grid Accent 2" w:semiHidden="0" w:uiPriority="73" w:unhideWhenUsed="0"/>
-    <w:lsdException w:name="Light Shading Accent 3" w:semiHidden="0" w:uiPriority="60" w:unhideWhenUsed="0"/>
-    <w:lsdException w:name="Light List Accent 3" w:semiHidden="0" w:uiPriority="61" w:unhideWhenUsed="0"/>
-    <w:lsdException w:name="Light Grid Accent 3" w:semiHidden="0" w:uiPriority="62" w:unhideWhenUsed="0"/>
-    <w:lsdException w:name="Medium Shading 1 Accent 3" w:semiHidden="0" w:uiPriority="63" w:unhideWhenUsed="0"/>
-    <w:lsdException w:name="Medium Shading 2 Accent 3" w:semiHidden="0" w:uiPriority="64" w:unhideWhenUsed="0"/>
-    <w:lsdException w:name="Medium List 1 Accent 3" w:semiHidden="0" w:uiPriority="65" w:unhideWhenUsed="0"/>
-    <w:lsdException w:name="Medium List 2 Accent 3" w:semiHidden="0" w:uiPriority="66" w:unhideWhenUsed="0"/>
-    <w:lsdException w:name="Medium Grid 1 Accent 3" w:semiHidden="0" w:uiPriority="67" w:unhideWhenUsed="0"/>
-    <w:lsdException w:name="Medium Grid 2 Accent 3" w:semiHidden="0" w:uiPriority="68" w:unhideWhenUsed="0"/>
-    <w:lsdException w:name="Medium Grid 3 Accent 3" w:semiHidden="0" w:uiPriority="69" w:unhideWhenUsed="0"/>
-    <w:lsdException w:name="Dark List Accent 3" w:semiHidden="0" w:uiPriority="70" w:unhideWhenUsed="0"/>
-    <w:lsdException w:name="Colorful Shading Accent 3" w:semiHidden="0" w:uiPriority="71" w:unhideWhenUsed="0"/>
-    <w:lsdException w:name="Colorful List Accent 3" w:semiHidden="0" w:uiPriority="72" w:unhideWhenUsed="0"/>
-    <w:lsdException w:name="Colorful Grid Accent 3" w:semiHidden="0" w:uiPriority="73" w:unhideWhenUsed="0"/>
-    <w:lsdException w:name="Light Shading Accent 4" w:semiHidden="0" w:uiPriority="60" w:unhideWhenUsed="0"/>
-    <w:lsdException w:name="Light List Accent 4" w:semiHidden="0" w:uiPriority="61" w:unhideWhenUsed="0"/>
-    <w:lsdException w:name="Light Grid Accent 4" w:semiHidden="0" w:uiPriority="62" w:unhideWhenUsed="0"/>
-    <w:lsdException w:name="Medium Shading 1 Accent 4" w:semiHidden="0" w:uiPriority="63" w:unhideWhenUsed="0"/>
-    <w:lsdException w:name="Medium Shading 2 Accent 4" w:semiHidden="0" w:uiPriority="64" w:unhideWhenUsed="0"/>
-    <w:lsdException w:name="Medium List 1 Accent 4" w:semiHidden="0" w:uiPriority="65" w:unhideWhenUsed="0"/>
-    <w:lsdException w:name="Medium List 2 Accent 4" w:semiHidden="0" w:uiPriority="66" w:unhideWhenUsed="0"/>
-    <w:lsdException w:name="Medium Grid 1 Accent 4" w:semiHidden="0" w:uiPriority="67" w:unhideWhenUsed="0"/>
-    <w:lsdException w:name="Medium Grid 2 Accent 4" w:semiHidden="0" w:uiPriority="68" w:unhideWhenUsed="0"/>
-    <w:lsdException w:name="Medium Grid 3 Accent 4" w:semiHidden="0" w:uiPriority="69" w:unhideWhenUsed="0"/>
-    <w:lsdException w:name="Dark List Accent 4" w:semiHidden="0" w:uiPriority="70" w:unhideWhenUsed="0"/>
-    <w:lsdException w:name="Colorful Shading Accent 4" w:semiHidden="0" w:uiPriority="71" w:unhideWhenUsed="0"/>
-    <w:lsdException w:name="Colorful List Accent 4" w:semiHidden="0" w:uiPriority="72" w:unhideWhenUsed="0"/>
-    <w:lsdException w:name="Colorful Grid Accent 4" w:semiHidden="0" w:uiPriority="73" w:unhideWhenUsed="0"/>
-    <w:lsdException w:name="Light Shading Accent 5" w:semiHidden="0" w:uiPriority="60" w:unhideWhenUsed="0"/>
-    <w:lsdException w:name="Light List Accent 5" w:semiHidden="0" w:uiPriority="61" w:unhideWhenUsed="0"/>
-    <w:lsdException w:name="Light Grid Accent 5" w:semiHidden="0" w:uiPriority="62" w:unhideWhenUsed="0"/>
-    <w:lsdException w:name="Medium Shading 1 Accent 5" w:semiHidden="0" w:uiPriority="63" w:unhideWhenUsed="0"/>
-    <w:lsdException w:name="Medium Shading 2 Accent 5" w:semiHidden="0" w:uiPriority="64" w:unhideWhenUsed="0"/>
-    <w:lsdException w:name="Medium List 1 Accent 5" w:semiHidden="0" w:uiPriority="65" w:unhideWhenUsed="0"/>
-    <w:lsdException w:name="Medium List 2 Accent 5" w:semiHidden="0" w:uiPriority="66" w:unhideWhenUsed="0"/>
-    <w:lsdException w:name="Medium Grid 1 Accent 5" w:semiHidden="0" w:uiPriority="67" w:unhideWhenUsed="0"/>
-    <w:lsdException w:name="Medium Grid 2 Accent 5" w:semiHidden="0" w:uiPriority="68" w:unhideWhenUsed="0"/>
-    <w:lsdException w:name="Medium Grid 3 Accent 5" w:semiHidden="0" w:uiPriority="69" w:unhideWhenUsed="0"/>
-    <w:lsdException w:name="Dark List Accent 5" w:semiHidden="0" w:uiPriority="70" w:unhideWhenUsed="0"/>
-    <w:lsdException w:name="Colorful Shading Accent 5" w:semiHidden="0" w:uiPriority="71" w:unhideWhenUsed="0"/>
-    <w:lsdException w:name="Colorful List Accent 5" w:semiHidden="0" w:uiPriority="72" w:unhideWhenUsed="0"/>
-    <w:lsdException w:name="Colorful Grid Accent 5" w:semiHidden="0" w:uiPriority="73" w:unhideWhenUsed="0"/>
-    <w:lsdException w:name="Light Shading Accent 6" w:semiHidden="0" w:uiPriority="60" w:unhideWhenUsed="0"/>
-    <w:lsdException w:name="Light List Accent 6" w:semiHidden="0" w:uiPriority="61" w:unhideWhenUsed="0"/>
-    <w:lsdException w:name="Light Grid Accent 6" w:semiHidden="0" w:uiPriority="62" w:unhideWhenUsed="0"/>
-    <w:lsdException w:name="Medium Shading 1 Accent 6" w:semiHidden="0" w:uiPriority="63" w:unhideWhenUsed="0"/>
-    <w:lsdException w:name="Medium Shading 2 Accent 6" w:semiHidden="0" w:uiPriority="64" w:unhideWhenUsed="0"/>
-    <w:lsdException w:name="Medium List 1 Accent 6" w:semiHidden="0" w:uiPriority="65" w:unhideWhenUsed="0"/>
-    <w:lsdException w:name="Medium List 2 Accent 6" w:semiHidden="0" w:uiPriority="66" w:unhideWhenUsed="0"/>
-    <w:lsdException w:name="Medium Grid 1 Accent 6" w:semiHidden="0" w:uiPriority="67" w:unhideWhenUsed="0"/>
-    <w:lsdException w:name="Medium Grid 2 Accent 6" w:semiHidden="0" w:uiPriority="68" w:unhideWhenUsed="0"/>
-    <w:lsdException w:name="Medium Grid 3 Accent 6" w:semiHidden="0" w:uiPriority="69" w:unhideWhenUsed="0"/>
-    <w:lsdException w:name="Dark List Accent 6" w:semiHidden="0" w:uiPriority="70" w:unhideWhenUsed="0"/>
-    <w:lsdException w:name="Colorful Shading Accent 6" w:semiHidden="0" w:uiPriority="71" w:unhideWhenUsed="0"/>
-    <w:lsdException w:name="Colorful List Accent 6" w:semiHidden="0" w:uiPriority="72" w:unhideWhenUsed="0"/>
-    <w:lsdException w:name="Colorful Grid Accent 6" w:semiHidden="0" w:uiPriority="73" w:unhideWhenUsed="0"/>
-    <w:lsdException w:name="Subtle Emphasis" w:semiHidden="0" w:uiPriority="19" w:unhideWhenUsed="0" w:qFormat="1"/>
-    <w:lsdException w:name="Intense Emphasis" w:semiHidden="0" w:uiPriority="21" w:unhideWhenUsed="0" w:qFormat="1"/>
-    <w:lsdException w:name="Subtle Reference" w:semiHidden="0" w:uiPriority="31" w:unhideWhenUsed="0" w:qFormat="1"/>
-    <w:lsdException w:name="Intense Reference" w:semiHidden="0" w:uiPriority="32" w:unhideWhenUsed="0" w:qFormat="1"/>
-    <w:lsdException w:name="Book Title" w:semiHidden="0" w:uiPriority="33" w:unhideWhenUsed="0" w:qFormat="1"/>
-    <w:lsdException w:name="Bibliography" w:uiPriority="37"/>
-    <w:lsdException w:name="TOC Heading" w:uiPriority="39" w:qFormat="1"/>
+  <w:latentStyles w:defLockedState="0" w:defUIPriority="99" w:defSemiHidden="0" w:defUnhideWhenUsed="0" w:defQFormat="0" w:count="371">
+    <w:lsdException w:name="Normal" w:uiPriority="0" w:qFormat="1"/>
+    <w:lsdException w:name="heading 1" w:uiPriority="9" w:qFormat="1"/>
+    <w:lsdException w:name="heading 2" w:semiHidden="1" w:uiPriority="9" w:unhideWhenUsed="1" w:qFormat="1"/>
+    <w:lsdException w:name="heading 3" w:semiHidden="1" w:uiPriority="9" w:unhideWhenUsed="1" w:qFormat="1"/>
+    <w:lsdException w:name="heading 4" w:semiHidden="1" w:uiPriority="9" w:unhideWhenUsed="1" w:qFormat="1"/>
+    <w:lsdException w:name="heading 5" w:semiHidden="1" w:uiPriority="9" w:unhideWhenUsed="1" w:qFormat="1"/>
+    <w:lsdException w:name="heading 6" w:semiHidden="1" w:uiPriority="9" w:unhideWhenUsed="1" w:qFormat="1"/>
+    <w:lsdException w:name="heading 7" w:semiHidden="1" w:uiPriority="9" w:unhideWhenUsed="1" w:qFormat="1"/>
+    <w:lsdException w:name="heading 8" w:semiHidden="1" w:uiPriority="9" w:unhideWhenUsed="1" w:qFormat="1"/>
+    <w:lsdException w:name="heading 9" w:semiHidden="1" w:uiPriority="9" w:unhideWhenUsed="1" w:qFormat="1"/>
+    <w:lsdException w:name="index 1" w:semiHidden="1" w:unhideWhenUsed="1"/>
+    <w:lsdException w:name="index 2" w:semiHidden="1" w:unhideWhenUsed="1"/>
+    <w:lsdException w:name="index 3" w:semiHidden="1" w:unhideWhenUsed="1"/>
+    <w:lsdException w:name="index 4" w:semiHidden="1" w:unhideWhenUsed="1"/>
+    <w:lsdException w:name="index 5" w:semiHidden="1" w:unhideWhenUsed="1"/>
+    <w:lsdException w:name="index 6" w:semiHidden="1" w:unhideWhenUsed="1"/>
+    <w:lsdException w:name="index 7" w:semiHidden="1" w:unhideWhenUsed="1"/>
+    <w:lsdException w:name="index 8" w:semiHidden="1" w:unhideWhenUsed="1"/>
+    <w:lsdException w:name="index 9" w:semiHidden="1" w:unhideWhenUsed="1"/>
+    <w:lsdException w:name="toc 1" w:semiHidden="1" w:uiPriority="39" w:unhideWhenUsed="1"/>
+    <w:lsdException w:name="toc 2" w:semiHidden="1" w:uiPriority="39" w:unhideWhenUsed="1"/>
+    <w:lsdException w:name="toc 3" w:semiHidden="1" w:uiPriority="39" w:unhideWhenUsed="1"/>
+    <w:lsdException w:name="toc 4" w:semiHidden="1" w:uiPriority="39" w:unhideWhenUsed="1"/>
+    <w:lsdException w:name="toc 5" w:semiHidden="1" w:uiPriority="39" w:unhideWhenUsed="1"/>
+    <w:lsdException w:name="toc 6" w:semiHidden="1" w:uiPriority="39" w:unhideWhenUsed="1"/>
+    <w:lsdException w:name="toc 7" w:semiHidden="1" w:uiPriority="39" w:unhideWhenUsed="1"/>
+    <w:lsdException w:name="toc 8" w:semiHidden="1" w:uiPriority="39" w:unhideWhenUsed="1"/>
+    <w:lsdException w:name="toc 9" w:semiHidden="1" w:uiPriority="39" w:unhideWhenUsed="1"/>
+    <w:lsdException w:name="Normal Indent" w:semiHidden="1" w:unhideWhenUsed="1"/>
+    <w:lsdException w:name="footnote text" w:semiHidden="1" w:unhideWhenUsed="1"/>
+    <w:lsdException w:name="annotation text" w:semiHidden="1" w:unhideWhenUsed="1"/>
+    <w:lsdException w:name="header" w:semiHidden="1" w:unhideWhenUsed="1"/>
+    <w:lsdException w:name="footer" w:semiHidden="1" w:unhideWhenUsed="1"/>
+    <w:lsdException w:name="index heading" w:semiHidden="1" w:unhideWhenUsed="1"/>
+    <w:lsdException w:name="caption" w:semiHidden="1" w:uiPriority="35" w:unhideWhenUsed="1" w:qFormat="1"/>
+    <w:lsdException w:name="table of figures" w:semiHidden="1" w:unhideWhenUsed="1"/>
+    <w:lsdException w:name="envelope address" w:semiHidden="1" w:unhideWhenUsed="1"/>
+    <w:lsdException w:name="envelope return" w:semiHidden="1" w:unhideWhenUsed="1"/>
+    <w:lsdException w:name="footnote reference" w:semiHidden="1" w:unhideWhenUsed="1"/>
+    <w:lsdException w:name="annotation reference" w:semiHidden="1" w:unhideWhenUsed="1"/>
+    <w:lsdException w:name="line number" w:semiHidden="1" w:unhideWhenUsed="1"/>
+    <w:lsdException w:name="page number" w:semiHidden="1" w:unhideWhenUsed="1"/>
+    <w:lsdException w:name="endnote reference" w:semiHidden="1" w:unhideWhenUsed="1"/>
+    <w:lsdException w:name="endnote text" w:semiHidden="1" w:unhideWhenUsed="1"/>
+    <w:lsdException w:name="table of authorities" w:semiHidden="1" w:unhideWhenUsed="1"/>
+    <w:lsdException w:name="macro" w:semiHidden="1" w:unhideWhenUsed="1"/>
+    <w:lsdException w:name="toa heading" w:semiHidden="1" w:unhideWhenUsed="1"/>
+    <w:lsdException w:name="List" w:semiHidden="1" w:unhideWhenUsed="1"/>
+    <w:lsdException w:name="List Bullet" w:semiHidden="1" w:unhideWhenUsed="1"/>
+    <w:lsdException w:name="List Number" w:semiHidden="1" w:unhideWhenUsed="1"/>
+    <w:lsdException w:name="List 2" w:semiHidden="1" w:unhideWhenUsed="1"/>
+    <w:lsdException w:name="List 3" w:semiHidden="1" w:unhideWhenUsed="1"/>
+    <w:lsdException w:name="List 4" w:semiHidden="1" w:unhideWhenUsed="1"/>
+    <w:lsdException w:name="List 5" w:semiHidden="1" w:unhideWhenUsed="1"/>
+    <w:lsdException w:name="List Bullet 2" w:semiHidden="1" w:unhideWhenUsed="1"/>
+    <w:lsdException w:name="List Bullet 3" w:semiHidden="1" w:unhideWhenUsed="1"/>
+    <w:lsdException w:name="List Bullet 4" w:semiHidden="1" w:unhideWhenUsed="1"/>
+    <w:lsdException w:name="List Bullet 5" w:semiHidden="1" w:unhideWhenUsed="1"/>
+    <w:lsdException w:name="List Number 2" w:semiHidden="1" w:unhideWhenUsed="1"/>
+    <w:lsdException w:name="List Number 3" w:semiHidden="1" w:unhideWhenUsed="1"/>
+    <w:lsdException w:name="List Number 4" w:semiHidden="1" w:unhideWhenUsed="1"/>
+    <w:lsdException w:name="List Number 5" w:semiHidden="1" w:unhideWhenUsed="1"/>
+    <w:lsdException w:name="Title" w:uiPriority="10"/>
+    <w:lsdException w:name="Closing" w:semiHidden="1" w:unhideWhenUsed="1"/>
+    <w:lsdException w:name="Signature" w:semiHidden="1" w:unhideWhenUsed="1"/>
+    <w:lsdException w:name="Default Paragraph Font" w:semiHidden="1" w:uiPriority="1" w:unhideWhenUsed="1"/>
+    <w:lsdException w:name="Body Text" w:semiHidden="1" w:unhideWhenUsed="1"/>
+    <w:lsdException w:name="Body Text Indent" w:semiHidden="1" w:unhideWhenUsed="1"/>
+    <w:lsdException w:name="List Continue" w:semiHidden="1" w:unhideWhenUsed="1"/>
+    <w:lsdException w:name="List Continue 2" w:semiHidden="1" w:unhideWhenUsed="1"/>
+    <w:lsdException w:name="List Continue 3" w:semiHidden="1" w:unhideWhenUsed="1"/>
+    <w:lsdException w:name="List Continue 4" w:semiHidden="1" w:unhideWhenUsed="1"/>
+    <w:lsdException w:name="List Continue 5" w:semiHidden="1" w:unhideWhenUsed="1"/>
+    <w:lsdException w:name="Message Header" w:semiHidden="1" w:unhideWhenUsed="1"/>
+    <w:lsdException w:name="Subtitle" w:uiPriority="11"/>
+    <w:lsdException w:name="Salutation" w:semiHidden="1" w:unhideWhenUsed="1"/>
+    <w:lsdException w:name="Date" w:semiHidden="1" w:unhideWhenUsed="1"/>
+    <w:lsdException w:name="Body Text First Indent" w:semiHidden="1" w:unhideWhenUsed="1"/>
+    <w:lsdException w:name="Body Text First Indent 2" w:semiHidden="1" w:unhideWhenUsed="1"/>
+    <w:lsdException w:name="Note Heading" w:semiHidden="1" w:unhideWhenUsed="1"/>
+    <w:lsdException w:name="Body Text 2" w:semiHidden="1" w:unhideWhenUsed="1"/>
+    <w:lsdException w:name="Body Text 3" w:semiHidden="1" w:unhideWhenUsed="1"/>
+    <w:lsdException w:name="Body Text Indent 2" w:semiHidden="1" w:unhideWhenUsed="1"/>
+    <w:lsdException w:name="Body Text Indent 3" w:semiHidden="1" w:unhideWhenUsed="1"/>
+    <w:lsdException w:name="Block Text" w:semiHidden="1" w:unhideWhenUsed="1"/>
+    <w:lsdException w:name="Hyperlink" w:semiHidden="1" w:unhideWhenUsed="1"/>
+    <w:lsdException w:name="FollowedHyperlink" w:semiHidden="1" w:unhideWhenUsed="1"/>
+    <w:lsdException w:name="Strong" w:uiPriority="22"/>
+    <w:lsdException w:name="Emphasis" w:uiPriority="20"/>
+    <w:lsdException w:name="Document Map" w:semiHidden="1" w:unhideWhenUsed="1"/>
+    <w:lsdException w:name="Plain Text" w:semiHidden="1" w:unhideWhenUsed="1"/>
+    <w:lsdException w:name="E-mail Signature" w:semiHidden="1" w:unhideWhenUsed="1"/>
+    <w:lsdException w:name="HTML Top of Form" w:semiHidden="1" w:unhideWhenUsed="1"/>
+    <w:lsdException w:name="HTML Bottom of Form" w:semiHidden="1" w:unhideWhenUsed="1"/>
+    <w:lsdException w:name="Normal (Web)" w:semiHidden="1" w:unhideWhenUsed="1"/>
+    <w:lsdException w:name="HTML Acronym" w:semiHidden="1" w:unhideWhenUsed="1"/>
+    <w:lsdException w:name="HTML Address" w:semiHidden="1" w:unhideWhenUsed="1"/>
+    <w:lsdException w:name="HTML Cite" w:semiHidden="1" w:unhideWhenUsed="1"/>
+    <w:lsdException w:name="HTML Code" w:semiHidden="1" w:unhideWhenUsed="1"/>
+    <w:lsdException w:name="HTML Definition" w:semiHidden="1" w:unhideWhenUsed="1"/>
+    <w:lsdException w:name="HTML Keyboard" w:semiHidden="1" w:unhideWhenUsed="1"/>
+    <w:lsdException w:name="HTML Preformatted" w:semiHidden="1" w:unhideWhenUsed="1"/>
+    <w:lsdException w:name="HTML Sample" w:semiHidden="1" w:unhideWhenUsed="1"/>
+    <w:lsdException w:name="HTML Typewriter" w:semiHidden="1" w:unhideWhenUsed="1"/>
+    <w:lsdException w:name="HTML Variable" w:semiHidden="1" w:unhideWhenUsed="1"/>
+    <w:lsdException w:name="Normal Table" w:semiHidden="1" w:unhideWhenUsed="1"/>
+    <w:lsdException w:name="annotation subject" w:semiHidden="1" w:unhideWhenUsed="1"/>
+    <w:lsdException w:name="No List" w:semiHidden="1" w:unhideWhenUsed="1"/>
+    <w:lsdException w:name="Outline List 1" w:semiHidden="1" w:unhideWhenUsed="1"/>
+    <w:lsdException w:name="Outline List 2" w:semiHidden="1" w:unhideWhenUsed="1"/>
+    <w:lsdException w:name="Outline List 3" w:semiHidden="1" w:unhideWhenUsed="1"/>
+    <w:lsdException w:name="Table Simple 1" w:semiHidden="1" w:unhideWhenUsed="1"/>
+    <w:lsdException w:name="Table Simple 2" w:semiHidden="1" w:unhideWhenUsed="1"/>
+    <w:lsdException w:name="Table Simple 3" w:semiHidden="1" w:unhideWhenUsed="1"/>
+    <w:lsdException w:name="Table Classic 1" w:semiHidden="1" w:unhideWhenUsed="1"/>
+    <w:lsdException w:name="Table Classic 2" w:semiHidden="1" w:unhideWhenUsed="1"/>
+    <w:lsdException w:name="Table Classic 3" w:semiHidden="1" w:unhideWhenUsed="1"/>
+    <w:lsdException w:name="Table Classic 4" w:semiHidden="1" w:unhideWhenUsed="1"/>
+    <w:lsdException w:name="Table Colorful 1" w:semiHidden="1" w:unhideWhenUsed="1"/>
+    <w:lsdException w:name="Table Colorful 2" w:semiHidden="1" w:unhideWhenUsed="1"/>
+    <w:lsdException w:name="Table Colorful 3" w:semiHidden="1" w:unhideWhenUsed="1"/>
+    <w:lsdException w:name="Table Columns 1" w:semiHidden="1" w:unhideWhenUsed="1"/>
+    <w:lsdException w:name="Table Columns 2" w:semiHidden="1" w:unhideWhenUsed="1"/>
+    <w:lsdException w:name="Table Columns 3" w:semiHidden="1" w:unhideWhenUsed="1"/>
+    <w:lsdException w:name="Table Columns 4" w:semiHidden="1" w:unhideWhenUsed="1"/>
+    <w:lsdException w:name="Table Columns 5" w:semiHidden="1" w:unhideWhenUsed="1"/>
+    <w:lsdException w:name="Table Grid 1" w:semiHidden="1" w:unhideWhenUsed="1"/>
+    <w:lsdException w:name="Table Grid 2" w:semiHidden="1" w:unhideWhenUsed="1"/>
+    <w:lsdException w:name="Table Grid 3" w:semiHidden="1" w:unhideWhenUsed="1"/>
+    <w:lsdException w:name="Table Grid 4" w:semiHidden="1" w:unhideWhenUsed="1"/>
+    <w:lsdException w:name="Table Grid 5" w:semiHidden="1" w:unhideWhenUsed="1"/>
+    <w:lsdException w:name="Table Grid 6" w:semiHidden="1" w:unhideWhenUsed="1"/>
+    <w:lsdException w:name="Table Grid 7" w:semiHidden="1" w:unhideWhenUsed="1"/>
+    <w:lsdException w:name="Table Grid 8" w:semiHidden="1" w:unhideWhenUsed="1"/>
+    <w:lsdException w:name="Table List 1" w:semiHidden="1" w:unhideWhenUsed="1"/>
+    <w:lsdException w:name="Table List 2" w:semiHidden="1" w:unhideWhenUsed="1"/>
+    <w:lsdException w:name="Table List 3" w:semiHidden="1" w:unhideWhenUsed="1"/>
+    <w:lsdException w:name="Table List 4" w:semiHidden="1" w:unhideWhenUsed="1"/>
+    <w:lsdException w:name="Table List 5" w:semiHidden="1" w:unhideWhenUsed="1"/>
+    <w:lsdException w:name="Table List 6" w:semiHidden="1" w:unhideWhenUsed="1"/>
+    <w:lsdException w:name="Table List 7" w:semiHidden="1" w:unhideWhenUsed="1"/>
+    <w:lsdException w:name="Table List 8" w:semiHidden="1" w:unhideWhenUsed="1"/>
+    <w:lsdException w:name="Table 3D effects 1" w:semiHidden="1" w:unhideWhenUsed="1"/>
+    <w:lsdException w:name="Table 3D effects 2" w:semiHidden="1" w:unhideWhenUsed="1"/>
+    <w:lsdException w:name="Table 3D effects 3" w:semiHidden="1" w:unhideWhenUsed="1"/>
+    <w:lsdException w:name="Table Contemporary" w:semiHidden="1" w:unhideWhenUsed="1"/>
+    <w:lsdException w:name="Table Elegant" w:semiHidden="1" w:unhideWhenUsed="1"/>
+    <w:lsdException w:name="Table Professional" w:semiHidden="1" w:unhideWhenUsed="1"/>
+    <w:lsdException w:name="Table Subtle 1" w:semiHidden="1" w:unhideWhenUsed="1"/>
+    <w:lsdException w:name="Table Subtle 2" w:semiHidden="1" w:unhideWhenUsed="1"/>
+    <w:lsdException w:name="Table Web 1" w:semiHidden="1" w:unhideWhenUsed="1"/>
+    <w:lsdException w:name="Table Web 2" w:semiHidden="1" w:unhideWhenUsed="1"/>
+    <w:lsdException w:name="Table Web 3" w:semiHidden="1" w:unhideWhenUsed="1"/>
+    <w:lsdException w:name="Balloon Text" w:semiHidden="1" w:unhideWhenUsed="1"/>
+    <w:lsdException w:name="Table Grid" w:uiPriority="59"/>
+    <w:lsdException w:name="Table Theme" w:semiHidden="1" w:unhideWhenUsed="1"/>
+    <w:lsdException w:name="Placeholder Text" w:semiHidden="1"/>
+    <w:lsdException w:name="No Spacing" w:uiPriority="1" w:qFormat="1"/>
+    <w:lsdException w:name="Light Shading" w:uiPriority="60"/>
+    <w:lsdException w:name="Light List" w:uiPriority="61"/>
+    <w:lsdException w:name="Light Grid" w:uiPriority="62"/>
+    <w:lsdException w:name="Medium Shading 1" w:uiPriority="63"/>
+    <w:lsdException w:name="Medium Shading 2" w:uiPriority="64"/>
+    <w:lsdException w:name="Medium List 1" w:uiPriority="65"/>
+    <w:lsdException w:name="Medium List 2" w:uiPriority="66"/>
+    <w:lsdException w:name="Medium Grid 1" w:uiPriority="67"/>
+    <w:lsdException w:name="Medium Grid 2" w:uiPriority="68"/>
+    <w:lsdException w:name="Medium Grid 3" w:uiPriority="69"/>
+    <w:lsdException w:name="Dark List" w:uiPriority="70"/>
+    <w:lsdException w:name="Colorful Shading" w:uiPriority="71"/>
+    <w:lsdException w:name="Colorful List" w:uiPriority="72"/>
+    <w:lsdException w:name="Colorful Grid" w:uiPriority="73"/>
+    <w:lsdException w:name="Light Shading Accent 1" w:uiPriority="60"/>
+    <w:lsdException w:name="Light List Accent 1" w:uiPriority="61"/>
+    <w:lsdException w:name="Light Grid Accent 1" w:uiPriority="62"/>
+    <w:lsdException w:name="Medium Shading 1 Accent 1" w:uiPriority="63"/>
+    <w:lsdException w:name="Medium Shading 2 Accent 1" w:uiPriority="64"/>
+    <w:lsdException w:name="Medium List 1 Accent 1" w:uiPriority="65"/>
+    <w:lsdException w:name="Revision" w:semiHidden="1"/>
+    <w:lsdException w:name="List Paragraph" w:uiPriority="34" w:qFormat="1"/>
+    <w:lsdException w:name="Quote" w:uiPriority="29"/>
+    <w:lsdException w:name="Intense Quote" w:uiPriority="30"/>
+    <w:lsdException w:name="Medium List 2 Accent 1" w:uiPriority="66"/>
+    <w:lsdException w:name="Medium Grid 1 Accent 1" w:uiPriority="67"/>
+    <w:lsdException w:name="Medium Grid 2 Accent 1" w:uiPriority="68"/>
+    <w:lsdException w:name="Medium Grid 3 Accent 1" w:uiPriority="69"/>
+    <w:lsdException w:name="Dark List Accent 1" w:uiPriority="70"/>
+    <w:lsdException w:name="Colorful Shading Accent 1" w:uiPriority="71"/>
+    <w:lsdException w:name="Colorful List Accent 1" w:uiPriority="72"/>
+    <w:lsdException w:name="Colorful Grid Accent 1" w:uiPriority="73"/>
+    <w:lsdException w:name="Light Shading Accent 2" w:uiPriority="60"/>
+    <w:lsdException w:name="Light List Accent 2" w:uiPriority="61"/>
+    <w:lsdException w:name="Light Grid Accent 2" w:uiPriority="62"/>
+    <w:lsdException w:name="Medium Shading 1 Accent 2" w:uiPriority="63"/>
+    <w:lsdException w:name="Medium Shading 2 Accent 2" w:uiPriority="64"/>
+    <w:lsdException w:name="Medium List 1 Accent 2" w:uiPriority="65"/>
+    <w:lsdException w:name="Medium List 2 Accent 2" w:uiPriority="66"/>
+    <w:lsdException w:name="Medium Grid 1 Accent 2" w:uiPriority="67"/>
+    <w:lsdException w:name="Medium Grid 2 Accent 2" w:uiPriority="68"/>
+    <w:lsdException w:name="Medium Grid 3 Accent 2" w:uiPriority="69"/>
+    <w:lsdException w:name="Dark List Accent 2" w:uiPriority="70"/>
+    <w:lsdException w:name="Colorful Shading Accent 2" w:uiPriority="71"/>
+    <w:lsdException w:name="Colorful List Accent 2" w:uiPriority="72"/>
+    <w:lsdException w:name="Colorful Grid Accent 2" w:uiPriority="73"/>
+    <w:lsdException w:name="Light Shading Accent 3" w:uiPriority="60"/>
+    <w:lsdException w:name="Light List Accent 3" w:uiPriority="61"/>
+    <w:lsdException w:name="Light Grid Accent 3" w:uiPriority="62"/>
+    <w:lsdException w:name="Medium Shading 1 Accent 3" w:uiPriority="63"/>
+    <w:lsdException w:name="Medium Shading 2 Accent 3" w:uiPriority="64"/>
+    <w:lsdException w:name="Medium List 1 Accent 3" w:uiPriority="65"/>
+    <w:lsdException w:name="Medium List 2 Accent 3" w:uiPriority="66"/>
+    <w:lsdException w:name="Medium Grid 1 Accent 3" w:uiPriority="67"/>
+    <w:lsdException w:name="Medium Grid 2 Accent 3" w:uiPriority="68"/>
+    <w:lsdException w:name="Medium Grid 3 Accent 3" w:uiPriority="69"/>
+    <w:lsdException w:name="Dark List Accent 3" w:uiPriority="70"/>
+    <w:lsdException w:name="Colorful Shading Accent 3" w:uiPriority="71"/>
+    <w:lsdException w:name="Colorful List Accent 3" w:uiPriority="72"/>
+    <w:lsdException w:name="Colorful Grid Accent 3" w:uiPriority="73"/>
+    <w:lsdException w:name="Light Shading Accent 4" w:uiPriority="60"/>
+    <w:lsdException w:name="Light List Accent 4" w:uiPriority="61"/>
+    <w:lsdException w:name="Light Grid Accent 4" w:uiPriority="62"/>
+    <w:lsdException w:name="Medium Shading 1 Accent 4" w:uiPriority="63"/>
+    <w:lsdException w:name="Medium Shading 2 Accent 4" w:uiPriority="64"/>
+    <w:lsdException w:name="Medium List 1 Accent 4" w:uiPriority="65"/>
+    <w:lsdException w:name="Medium List 2 Accent 4" w:uiPriority="66"/>
+    <w:lsdException w:name="Medium Grid 1 Accent 4" w:uiPriority="67"/>
+    <w:lsdException w:name="Medium Grid 2 Accent 4" w:uiPriority="68"/>
+    <w:lsdException w:name="Medium Grid 3 Accent 4" w:uiPriority="69"/>
+    <w:lsdException w:name="Dark List Accent 4" w:uiPriority="70"/>
+    <w:lsdException w:name="Colorful Shading Accent 4" w:uiPriority="71"/>
+    <w:lsdException w:name="Colorful List Accent 4" w:uiPriority="72"/>
+    <w:lsdException w:name="Colorful Grid Accent 4" w:uiPriority="73"/>
+    <w:lsdException w:name="Light Shading Accent 5" w:uiPriority="60"/>
+    <w:lsdException w:name="Light List Accent 5" w:uiPriority="61"/>
+    <w:lsdException w:name="Light Grid Accent 5" w:uiPriority="62"/>
+    <w:lsdException w:name="Medium Shading 1 Accent 5" w:uiPriority="63"/>
+    <w:lsdException w:name="Medium Shading 2 Accent 5" w:uiPriority="64"/>
+    <w:lsdException w:name="Medium List 1 Accent 5" w:uiPriority="65"/>
+    <w:lsdException w:name="Medium List 2 Accent 5" w:uiPriority="66"/>
+    <w:lsdException w:name="Medium Grid 1 Accent 5" w:uiPriority="67"/>
+    <w:lsdException w:name="Medium Grid 2 Accent 5" w:uiPriority="68"/>
+    <w:lsdException w:name="Medium Grid 3 Accent 5" w:uiPriority="69"/>
+    <w:lsdException w:name="Dark List Accent 5" w:uiPriority="70"/>
+    <w:lsdException w:name="Colorful Shading Accent 5" w:uiPriority="71"/>
+    <w:lsdException w:name="Colorful List Accent 5" w:uiPriority="72"/>
+    <w:lsdException w:name="Colorful Grid Accent 5" w:uiPriority="73"/>
+    <w:lsdException w:name="Light Shading Accent 6" w:uiPriority="60"/>
+    <w:lsdException w:name="Light List Accent 6" w:uiPriority="61"/>
+    <w:lsdException w:name="Light Grid Accent 6" w:uiPriority="62"/>
+    <w:lsdException w:name="Medium Shading 1 Accent 6" w:uiPriority="63"/>
+    <w:lsdException w:name="Medium Shading 2 Accent 6" w:uiPriority="64"/>
+    <w:lsdException w:name="Medium List 1 Accent 6" w:uiPriority="65"/>
+    <w:lsdException w:name="Medium List 2 Accent 6" w:uiPriority="66"/>
+    <w:lsdException w:name="Medium Grid 1 Accent 6" w:uiPriority="67"/>
+    <w:lsdException w:name="Medium Grid 2 Accent 6" w:uiPriority="68"/>
+    <w:lsdException w:name="Medium Grid 3 Accent 6" w:uiPriority="69"/>
+    <w:lsdException w:name="Dark List Accent 6" w:uiPriority="70"/>
+    <w:lsdException w:name="Colorful Shading Accent 6" w:uiPriority="71"/>
+    <w:lsdException w:name="Colorful List Accent 6" w:uiPriority="72"/>
+    <w:lsdException w:name="Colorful Grid Accent 6" w:uiPriority="73"/>
+    <w:lsdException w:name="Subtle Emphasis" w:uiPriority="19" w:qFormat="1"/>
+    <w:lsdException w:name="Intense Emphasis" w:uiPriority="21" w:qFormat="1"/>
+    <w:lsdException w:name="Subtle Reference" w:uiPriority="31" w:qFormat="1"/>
+    <w:lsdException w:name="Intense Reference" w:uiPriority="32" w:qFormat="1"/>
+    <w:lsdException w:name="Book Title" w:uiPriority="33" w:qFormat="1"/>
+    <w:lsdException w:name="Bibliography" w:semiHidden="1" w:uiPriority="37" w:unhideWhenUsed="1"/>
+    <w:lsdException w:name="TOC Heading" w:semiHidden="1" w:uiPriority="39" w:unhideWhenUsed="1" w:qFormat="1"/>
+    <w:lsdException w:name="Plain Table 1" w:uiPriority="41"/>
+    <w:lsdException w:name="Plain Table 2" w:uiPriority="42"/>
+    <w:lsdException w:name="Plain Table 3" w:uiPriority="43"/>
+    <w:lsdException w:name="Plain Table 4" w:uiPriority="44"/>
+    <w:lsdException w:name="Plain Table 5" w:uiPriority="45"/>
+    <w:lsdException w:name="Grid Table Light" w:uiPriority="40"/>
+    <w:lsdException w:name="Grid Table 1 Light" w:uiPriority="46"/>
+    <w:lsdException w:name="Grid Table 2" w:uiPriority="47"/>
+    <w:lsdException w:name="Grid Table 3" w:uiPriority="48"/>
+    <w:lsdException w:name="Grid Table 4" w:uiPriority="49"/>
+    <w:lsdException w:name="Grid Table 5 Dark" w:uiPriority="50"/>
+    <w:lsdException w:name="Grid Table 6 Colorful" w:uiPriority="51"/>
+    <w:lsdException w:name="Grid Table 7 Colorful" w:uiPriority="52"/>
+    <w:lsdException w:name="Grid Table 1 Light Accent 1" w:uiPriority="46"/>
+    <w:lsdException w:name="Grid Table 2 Accent 1" w:uiPriority="47"/>
+    <w:lsdException w:name="Grid Table 3 Accent 1" w:uiPriority="48"/>
+    <w:lsdException w:name="Grid Table 4 Accent 1" w:uiPriority="49"/>
+    <w:lsdException w:name="Grid Table 5 Dark Accent 1" w:uiPriority="50"/>
+    <w:lsdException w:name="Grid Table 6 Colorful Accent 1" w:uiPriority="51"/>
+    <w:lsdException w:name="Grid Table 7 Colorful Accent 1" w:uiPriority="52"/>
+    <w:lsdException w:name="Grid Table 1 Light Accent 2" w:uiPriority="46"/>
+    <w:lsdException w:name="Grid Table 2 Accent 2" w:uiPriority="47"/>
+    <w:lsdException w:name="Grid Table 3 Accent 2" w:uiPriority="48"/>
+    <w:lsdException w:name="Grid Table 4 Accent 2" w:uiPriority="49"/>
+    <w:lsdException w:name="Grid Table 5 Dark Accent 2" w:uiPriority="50"/>
+    <w:lsdException w:name="Grid Table 6 Colorful Accent 2" w:uiPriority="51"/>
+    <w:lsdException w:name="Grid Table 7 Colorful Accent 2" w:uiPriority="52"/>
+    <w:lsdException w:name="Grid Table 1 Light Accent 3" w:uiPriority="46"/>
+    <w:lsdException w:name="Grid Table 2 Accent 3" w:uiPriority="47"/>
+    <w:lsdException w:name="Grid Table 3 Accent 3" w:uiPriority="48"/>
+    <w:lsdException w:name="Grid Table 4 Accent 3" w:uiPriority="49"/>
+    <w:lsdException w:name="Grid Table 5 Dark Accent 3" w:uiPriority="50"/>
+    <w:lsdException w:name="Grid Table 6 Colorful Accent 3" w:uiPriority="51"/>
+    <w:lsdException w:name="Grid Table 7 Colorful Accent 3" w:uiPriority="52"/>
+    <w:lsdException w:name="Grid Table 1 Light Accent 4" w:uiPriority="46"/>
+    <w:lsdException w:name="Grid Table 2 Accent 4" w:uiPriority="47"/>
+    <w:lsdException w:name="Grid Table 3 Accent 4" w:uiPriority="48"/>
+    <w:lsdException w:name="Grid Table 4 Accent 4" w:uiPriority="49"/>
+    <w:lsdException w:name="Grid Table 5 Dark Accent 4" w:uiPriority="50"/>
+    <w:lsdException w:name="Grid Table 6 Colorful Accent 4" w:uiPriority="51"/>
+    <w:lsdException w:name="Grid Table 7 Colorful Accent 4" w:uiPriority="52"/>
+    <w:lsdException w:name="Grid Table 1 Light Accent 5" w:uiPriority="46"/>
+    <w:lsdException w:name="Grid Table 2 Accent 5" w:uiPriority="47"/>
+    <w:lsdException w:name="Grid Table 3 Accent 5" w:uiPriority="48"/>
+    <w:lsdException w:name="Grid Table 4 Accent 5" w:uiPriority="49"/>
+    <w:lsdException w:name="Grid Table 5 Dark Accent 5" w:uiPriority="50"/>
+    <w:lsdException w:name="Grid Table 6 Colorful Accent 5" w:uiPriority="51"/>
+    <w:lsdException w:name="Grid Table 7 Colorful Accent 5" w:uiPriority="52"/>
+    <w:lsdException w:name="Grid Table 1 Light Accent 6" w:uiPriority="46"/>
+    <w:lsdException w:name="Grid Table 2 Accent 6" w:uiPriority="47"/>
+    <w:lsdException w:name="Grid Table 3 Accent 6" w:uiPriority="48"/>
+    <w:lsdException w:name="Grid Table 4 Accent 6" w:uiPriority="49"/>
+    <w:lsdException w:name="Grid Table 5 Dark Accent 6" w:uiPriority="50"/>
+    <w:lsdException w:name="Grid Table 6 Colorful Accent 6" w:uiPriority="51"/>
+    <w:lsdException w:name="Grid Table 7 Colorful Accent 6" w:uiPriority="52"/>
+    <w:lsdException w:name="List Table 1 Light" w:uiPriority="46"/>
+    <w:lsdException w:name="List Table 2" w:uiPriority="47"/>
+    <w:lsdException w:name="List Table 3" w:uiPriority="48"/>
+    <w:lsdException w:name="List Table 4" w:uiPriority="49"/>
+    <w:lsdException w:name="List Table 5 Dark" w:uiPriority="50"/>
+    <w:lsdException w:name="List Table 6 Colorful" w:uiPriority="51"/>
+    <w:lsdException w:name="List Table 7 Colorful" w:uiPriority="52"/>
+    <w:lsdException w:name="List Table 1 Light Accent 1" w:uiPriority="46"/>
+    <w:lsdException w:name="List Table 2 Accent 1" w:uiPriority="47"/>
+    <w:lsdException w:name="List Table 3 Accent 1" w:uiPriority="48"/>
+    <w:lsdException w:name="List Table 4 Accent 1" w:uiPriority="49"/>
+    <w:lsdException w:name="List Table 5 Dark Accent 1" w:uiPriority="50"/>
+    <w:lsdException w:name="List Table 6 Colorful Accent 1" w:uiPriority="51"/>
+    <w:lsdException w:name="List Table 7 Colorful Accent 1" w:uiPriority="52"/>
+    <w:lsdException w:name="List Table 1 Light Accent 2" w:uiPriority="46"/>
+    <w:lsdException w:name="List Table 2 Accent 2" w:uiPriority="47"/>
+    <w:lsdException w:name="List Table 3 Accent 2" w:uiPriority="48"/>
+    <w:lsdException w:name="List Table 4 Accent 2" w:uiPriority="49"/>
+    <w:lsdException w:name="List Table 5 Dark Accent 2" w:uiPriority="50"/>
+    <w:lsdException w:name="List Table 6 Colorful Accent 2" w:uiPriority="51"/>
+    <w:lsdException w:name="List Table 7 Colorful Accent 2" w:uiPriority="52"/>
+    <w:lsdException w:name="List Table 1 Light Accent 3" w:uiPriority="46"/>
+    <w:lsdException w:name="List Table 2 Accent 3" w:uiPriority="47"/>
+    <w:lsdException w:name="List Table 3 Accent 3" w:uiPriority="48"/>
+    <w:lsdException w:name="List Table 4 Accent 3" w:uiPriority="49"/>
+    <w:lsdException w:name="List Table 5 Dark Accent 3" w:uiPriority="50"/>
+    <w:lsdException w:name="List Table 6 Colorful Accent 3" w:uiPriority="51"/>
+    <w:lsdException w:name="List Table 7 Colorful Accent 3" w:uiPriority="52"/>
+    <w:lsdException w:name="List Table 1 Light Accent 4" w:uiPriority="46"/>
+    <w:lsdException w:name="List Table 2 Accent 4" w:uiPriority="47"/>
+    <w:lsdException w:name="List Table 3 Accent 4" w:uiPriority="48"/>
+    <w:lsdException w:name="List Table 4 Accent 4" w:uiPriority="49"/>
+    <w:lsdException w:name="List Table 5 Dark Accent 4" w:uiPriority="50"/>
+    <w:lsdException w:name="List Table 6 Colorful Accent 4" w:uiPriority="51"/>
+    <w:lsdException w:name="List Table 7 Colorful Accent 4" w:uiPriority="52"/>
+    <w:lsdException w:name="List Table 1 Light Accent 5" w:uiPriority="46"/>
+    <w:lsdException w:name="List Table 2 Accent 5" w:uiPriority="47"/>
+    <w:lsdException w:name="List Table 3 Accent 5" w:uiPriority="48"/>
+    <w:lsdException w:name="List Table 4 Accent 5" w:uiPriority="49"/>
+    <w:lsdException w:name="List Table 5 Dark Accent 5" w:uiPriority="50"/>
+    <w:lsdException w:name="List Table 6 Colorful Accent 5" w:uiPriority="51"/>
+    <w:lsdException w:name="List Table 7 Colorful Accent 5" w:uiPriority="52"/>
+    <w:lsdException w:name="List Table 1 Light Accent 6" w:uiPriority="46"/>
+    <w:lsdException w:name="List Table 2 Accent 6" w:uiPriority="47"/>
+    <w:lsdException w:name="List Table 3 Accent 6" w:uiPriority="48"/>
+    <w:lsdException w:name="List Table 4 Accent 6" w:uiPriority="49"/>
+    <w:lsdException w:name="List Table 5 Dark Accent 6" w:uiPriority="50"/>
+    <w:lsdException w:name="List Table 6 Colorful Accent 6" w:uiPriority="51"/>
+    <w:lsdException w:name="List Table 7 Colorful Accent 6" w:uiPriority="52"/>
   </w:latentStyles>
   <w:style w:type="paragraph" w:default="1" w:styleId="Normal">
     <w:name w:val="Normal"/>
@@ -19364,195 +19490,18 @@
       <w:szCs w:val="20"/>
     </w:rPr>
   </w:style>
-</w:styles>
-</file>
-
-<file path=word/stylesWithEffects.xml><?xml version="1.0" encoding="utf-8"?>
-<w:styles xmlns:wpc="http://schemas.microsoft.com/office/word/2010/wordprocessingCanvas" xmlns:mc="http://schemas.openxmlformats.org/markup-compatibility/2006" xmlns:o="urn:schemas-microsoft-com:office:office" xmlns:r="http://schemas.openxmlformats.org/officeDocument/2006/relationships" xmlns:m="http://schemas.openxmlformats.org/officeDocument/2006/math" xmlns:v="urn:schemas-microsoft-com:vml" xmlns:wp14="http://schemas.microsoft.com/office/word/2010/wordprocessingDrawing" xmlns:wp="http://schemas.openxmlformats.org/drawingml/2006/wordprocessingDrawing" xmlns:w10="urn:schemas-microsoft-com:office:word" xmlns:w="http://schemas.openxmlformats.org/wordprocessingml/2006/main" xmlns:w14="http://schemas.microsoft.com/office/word/2010/wordml" xmlns:wpg="http://schemas.microsoft.com/office/word/2010/wordprocessingGroup" xmlns:wpi="http://schemas.microsoft.com/office/word/2010/wordprocessingInk" xmlns:wne="http://schemas.microsoft.com/office/word/2006/wordml" xmlns:wps="http://schemas.microsoft.com/office/word/2010/wordprocessingShape" mc:Ignorable="w14 wp14">
-  <w:docDefaults>
-    <w:rPrDefault>
-      <w:rPr>
-        <w:rFonts w:asciiTheme="minorHAnsi" w:eastAsiaTheme="minorEastAsia" w:hAnsiTheme="minorHAnsi" w:cstheme="minorBidi"/>
-        <w:sz w:val="22"/>
-        <w:szCs w:val="22"/>
-        <w:lang w:val="en-US" w:eastAsia="en-US" w:bidi="ar-SA"/>
-      </w:rPr>
-    </w:rPrDefault>
-    <w:pPrDefault>
-      <w:pPr>
-        <w:spacing w:after="200" w:line="276" w:lineRule="auto"/>
-      </w:pPr>
-    </w:pPrDefault>
-  </w:docDefaults>
-  <w:latentStyles w:defLockedState="0" w:defUIPriority="99" w:defSemiHidden="1" w:defUnhideWhenUsed="1" w:defQFormat="0" w:count="267">
-    <w:lsdException w:name="Normal" w:semiHidden="0" w:uiPriority="0" w:unhideWhenUsed="0" w:qFormat="1"/>
-    <w:lsdException w:name="heading 1" w:semiHidden="0" w:uiPriority="9" w:unhideWhenUsed="0" w:qFormat="1"/>
-    <w:lsdException w:name="heading 2" w:uiPriority="9" w:qFormat="1"/>
-    <w:lsdException w:name="heading 3" w:uiPriority="9" w:qFormat="1"/>
-    <w:lsdException w:name="heading 4" w:uiPriority="9" w:qFormat="1"/>
-    <w:lsdException w:name="heading 5" w:uiPriority="9" w:qFormat="1"/>
-    <w:lsdException w:name="heading 6" w:uiPriority="9" w:qFormat="1"/>
-    <w:lsdException w:name="heading 7" w:uiPriority="9" w:qFormat="1"/>
-    <w:lsdException w:name="heading 8" w:uiPriority="9" w:qFormat="1"/>
-    <w:lsdException w:name="heading 9" w:uiPriority="9" w:qFormat="1"/>
-    <w:lsdException w:name="toc 1" w:uiPriority="39"/>
-    <w:lsdException w:name="toc 2" w:uiPriority="39"/>
-    <w:lsdException w:name="toc 3" w:uiPriority="39"/>
-    <w:lsdException w:name="toc 4" w:uiPriority="39"/>
-    <w:lsdException w:name="toc 5" w:uiPriority="39"/>
-    <w:lsdException w:name="toc 6" w:uiPriority="39"/>
-    <w:lsdException w:name="toc 7" w:uiPriority="39"/>
-    <w:lsdException w:name="toc 8" w:uiPriority="39"/>
-    <w:lsdException w:name="toc 9" w:uiPriority="39"/>
-    <w:lsdException w:name="caption" w:uiPriority="35" w:qFormat="1"/>
-    <w:lsdException w:name="Title" w:semiHidden="0" w:uiPriority="10" w:unhideWhenUsed="0" w:qFormat="1"/>
-    <w:lsdException w:name="Default Paragraph Font" w:uiPriority="1"/>
-    <w:lsdException w:name="Subtitle" w:semiHidden="0" w:uiPriority="11" w:unhideWhenUsed="0" w:qFormat="1"/>
-    <w:lsdException w:name="Strong" w:semiHidden="0" w:uiPriority="22" w:unhideWhenUsed="0" w:qFormat="1"/>
-    <w:lsdException w:name="Emphasis" w:semiHidden="0" w:uiPriority="20" w:unhideWhenUsed="0" w:qFormat="1"/>
-    <w:lsdException w:name="Table Grid" w:semiHidden="0" w:uiPriority="59" w:unhideWhenUsed="0"/>
-    <w:lsdException w:name="Placeholder Text" w:unhideWhenUsed="0"/>
-    <w:lsdException w:name="No Spacing" w:semiHidden="0" w:uiPriority="1" w:unhideWhenUsed="0" w:qFormat="1"/>
-    <w:lsdException w:name="Light Shading" w:semiHidden="0" w:uiPriority="60" w:unhideWhenUsed="0"/>
-    <w:lsdException w:name="Light List" w:semiHidden="0" w:uiPriority="61" w:unhideWhenUsed="0"/>
-    <w:lsdException w:name="Light Grid" w:semiHidden="0" w:uiPriority="62" w:unhideWhenUsed="0"/>
-    <w:lsdException w:name="Medium Shading 1" w:semiHidden="0" w:uiPriority="63" w:unhideWhenUsed="0"/>
-    <w:lsdException w:name="Medium Shading 2" w:semiHidden="0" w:uiPriority="64" w:unhideWhenUsed="0"/>
-    <w:lsdException w:name="Medium List 1" w:semiHidden="0" w:uiPriority="65" w:unhideWhenUsed="0"/>
-    <w:lsdException w:name="Medium List 2" w:semiHidden="0" w:uiPriority="66" w:unhideWhenUsed="0"/>
-    <w:lsdException w:name="Medium Grid 1" w:semiHidden="0" w:uiPriority="67" w:unhideWhenUsed="0"/>
-    <w:lsdException w:name="Medium Grid 2" w:semiHidden="0" w:uiPriority="68" w:unhideWhenUsed="0"/>
-    <w:lsdException w:name="Medium Grid 3" w:semiHidden="0" w:uiPriority="69" w:unhideWhenUsed="0"/>
-    <w:lsdException w:name="Dark List" w:semiHidden="0" w:uiPriority="70" w:unhideWhenUsed="0"/>
-    <w:lsdException w:name="Colorful Shading" w:semiHidden="0" w:uiPriority="71" w:unhideWhenUsed="0"/>
-    <w:lsdException w:name="Colorful List" w:semiHidden="0" w:uiPriority="72" w:unhideWhenUsed="0"/>
-    <w:lsdException w:name="Colorful Grid" w:semiHidden="0" w:uiPriority="73" w:unhideWhenUsed="0"/>
-    <w:lsdException w:name="Light Shading Accent 1" w:semiHidden="0" w:uiPriority="60" w:unhideWhenUsed="0"/>
-    <w:lsdException w:name="Light List Accent 1" w:semiHidden="0" w:uiPriority="61" w:unhideWhenUsed="0"/>
-    <w:lsdException w:name="Light Grid Accent 1" w:semiHidden="0" w:uiPriority="62" w:unhideWhenUsed="0"/>
-    <w:lsdException w:name="Medium Shading 1 Accent 1" w:semiHidden="0" w:uiPriority="63" w:unhideWhenUsed="0"/>
-    <w:lsdException w:name="Medium Shading 2 Accent 1" w:semiHidden="0" w:uiPriority="64" w:unhideWhenUsed="0"/>
-    <w:lsdException w:name="Medium List 1 Accent 1" w:semiHidden="0" w:uiPriority="65" w:unhideWhenUsed="0"/>
-    <w:lsdException w:name="Revision" w:unhideWhenUsed="0"/>
-    <w:lsdException w:name="List Paragraph" w:semiHidden="0" w:uiPriority="34" w:unhideWhenUsed="0" w:qFormat="1"/>
-    <w:lsdException w:name="Quote" w:semiHidden="0" w:uiPriority="29" w:unhideWhenUsed="0" w:qFormat="1"/>
-    <w:lsdException w:name="Intense Quote" w:semiHidden="0" w:uiPriority="30" w:unhideWhenUsed="0" w:qFormat="1"/>
-    <w:lsdException w:name="Medium List 2 Accent 1" w:semiHidden="0" w:uiPriority="66" w:unhideWhenUsed="0"/>
-    <w:lsdException w:name="Medium Grid 1 Accent 1" w:semiHidden="0" w:uiPriority="67" w:unhideWhenUsed="0"/>
-    <w:lsdException w:name="Medium Grid 2 Accent 1" w:semiHidden="0" w:uiPriority="68" w:unhideWhenUsed="0"/>
-    <w:lsdException w:name="Medium Grid 3 Accent 1" w:semiHidden="0" w:uiPriority="69" w:unhideWhenUsed="0"/>
-    <w:lsdException w:name="Dark List Accent 1" w:semiHidden="0" w:uiPriority="70" w:unhideWhenUsed="0"/>
-    <w:lsdException w:name="Colorful Shading Accent 1" w:semiHidden="0" w:uiPriority="71" w:unhideWhenUsed="0"/>
-    <w:lsdException w:name="Colorful List Accent 1" w:semiHidden="0" w:uiPriority="72" w:unhideWhenUsed="0"/>
-    <w:lsdException w:name="Colorful Grid Accent 1" w:semiHidden="0" w:uiPriority="73" w:unhideWhenUsed="0"/>
-    <w:lsdException w:name="Light Shading Accent 2" w:semiHidden="0" w:uiPriority="60" w:unhideWhenUsed="0"/>
-    <w:lsdException w:name="Light List Accent 2" w:semiHidden="0" w:uiPriority="61" w:unhideWhenUsed="0"/>
-    <w:lsdException w:name="Light Grid Accent 2" w:semiHidden="0" w:uiPriority="62" w:unhideWhenUsed="0"/>
-    <w:lsdException w:name="Medium Shading 1 Accent 2" w:semiHidden="0" w:uiPriority="63" w:unhideWhenUsed="0"/>
-    <w:lsdException w:name="Medium Shading 2 Accent 2" w:semiHidden="0" w:uiPriority="64" w:unhideWhenUsed="0"/>
-    <w:lsdException w:name="Medium List 1 Accent 2" w:semiHidden="0" w:uiPriority="65" w:unhideWhenUsed="0"/>
-    <w:lsdException w:name="Medium List 2 Accent 2" w:semiHidden="0" w:uiPriority="66" w:unhideWhenUsed="0"/>
-    <w:lsdException w:name="Medium Grid 1 Accent 2" w:semiHidden="0" w:uiPriority="67" w:unhideWhenUsed="0"/>
-    <w:lsdException w:name="Medium Grid 2 Accent 2" w:semiHidden="0" w:uiPriority="68" w:unhideWhenUsed="0"/>
-    <w:lsdException w:name="Medium Grid 3 Accent 2" w:semiHidden="0" w:uiPriority="69" w:unhideWhenUsed="0"/>
-    <w:lsdException w:name="Dark List Accent 2" w:semiHidden="0" w:uiPriority="70" w:unhideWhenUsed="0"/>
-    <w:lsdException w:name="Colorful Shading Accent 2" w:semiHidden="0" w:uiPriority="71" w:unhideWhenUsed="0"/>
-    <w:lsdException w:name="Colorful List Accent 2" w:semiHidden="0" w:uiPriority="72" w:unhideWhenUsed="0"/>
-    <w:lsdException w:name="Colorful Grid Accent 2" w:semiHidden="0" w:uiPriority="73" w:unhideWhenUsed="0"/>
-    <w:lsdException w:name="Light Shading Accent 3" w:semiHidden="0" w:uiPriority="60" w:unhideWhenUsed="0"/>
-    <w:lsdException w:name="Light List Accent 3" w:semiHidden="0" w:uiPriority="61" w:unhideWhenUsed="0"/>
-    <w:lsdException w:name="Light Grid Accent 3" w:semiHidden="0" w:uiPriority="62" w:unhideWhenUsed="0"/>
-    <w:lsdException w:name="Medium Shading 1 Accent 3" w:semiHidden="0" w:uiPriority="63" w:unhideWhenUsed="0"/>
-    <w:lsdException w:name="Medium Shading 2 Accent 3" w:semiHidden="0" w:uiPriority="64" w:unhideWhenUsed="0"/>
-    <w:lsdException w:name="Medium List 1 Accent 3" w:semiHidden="0" w:uiPriority="65" w:unhideWhenUsed="0"/>
-    <w:lsdException w:name="Medium List 2 Accent 3" w:semiHidden="0" w:uiPriority="66" w:unhideWhenUsed="0"/>
-    <w:lsdException w:name="Medium Grid 1 Accent 3" w:semiHidden="0" w:uiPriority="67" w:unhideWhenUsed="0"/>
-    <w:lsdException w:name="Medium Grid 2 Accent 3" w:semiHidden="0" w:uiPriority="68" w:unhideWhenUsed="0"/>
-    <w:lsdException w:name="Medium Grid 3 Accent 3" w:semiHidden="0" w:uiPriority="69" w:unhideWhenUsed="0"/>
-    <w:lsdException w:name="Dark List Accent 3" w:semiHidden="0" w:uiPriority="70" w:unhideWhenUsed="0"/>
-    <w:lsdException w:name="Colorful Shading Accent 3" w:semiHidden="0" w:uiPriority="71" w:unhideWhenUsed="0"/>
-    <w:lsdException w:name="Colorful List Accent 3" w:semiHidden="0" w:uiPriority="72" w:unhideWhenUsed="0"/>
-    <w:lsdException w:name="Colorful Grid Accent 3" w:semiHidden="0" w:uiPriority="73" w:unhideWhenUsed="0"/>
-    <w:lsdException w:name="Light Shading Accent 4" w:semiHidden="0" w:uiPriority="60" w:unhideWhenUsed="0"/>
-    <w:lsdException w:name="Light List Accent 4" w:semiHidden="0" w:uiPriority="61" w:unhideWhenUsed="0"/>
-    <w:lsdException w:name="Light Grid Accent 4" w:semiHidden="0" w:uiPriority="62" w:unhideWhenUsed="0"/>
-    <w:lsdException w:name="Medium Shading 1 Accent 4" w:semiHidden="0" w:uiPriority="63" w:unhideWhenUsed="0"/>
-    <w:lsdException w:name="Medium Shading 2 Accent 4" w:semiHidden="0" w:uiPriority="64" w:unhideWhenUsed="0"/>
-    <w:lsdException w:name="Medium List 1 Accent 4" w:semiHidden="0" w:uiPriority="65" w:unhideWhenUsed="0"/>
-    <w:lsdException w:name="Medium List 2 Accent 4" w:semiHidden="0" w:uiPriority="66" w:unhideWhenUsed="0"/>
-    <w:lsdException w:name="Medium Grid 1 Accent 4" w:semiHidden="0" w:uiPriority="67" w:unhideWhenUsed="0"/>
-    <w:lsdException w:name="Medium Grid 2 Accent 4" w:semiHidden="0" w:uiPriority="68" w:unhideWhenUsed="0"/>
-    <w:lsdException w:name="Medium Grid 3 Accent 4" w:semiHidden="0" w:uiPriority="69" w:unhideWhenUsed="0"/>
-    <w:lsdException w:name="Dark List Accent 4" w:semiHidden="0" w:uiPriority="70" w:unhideWhenUsed="0"/>
-    <w:lsdException w:name="Colorful Shading Accent 4" w:semiHidden="0" w:uiPriority="71" w:unhideWhenUsed="0"/>
-    <w:lsdException w:name="Colorful List Accent 4" w:semiHidden="0" w:uiPriority="72" w:unhideWhenUsed="0"/>
-    <w:lsdException w:name="Colorful Grid Accent 4" w:semiHidden="0" w:uiPriority="73" w:unhideWhenUsed="0"/>
-    <w:lsdException w:name="Light Shading Accent 5" w:semiHidden="0" w:uiPriority="60" w:unhideWhenUsed="0"/>
-    <w:lsdException w:name="Light List Accent 5" w:semiHidden="0" w:uiPriority="61" w:unhideWhenUsed="0"/>
-    <w:lsdException w:name="Light Grid Accent 5" w:semiHidden="0" w:uiPriority="62" w:unhideWhenUsed="0"/>
-    <w:lsdException w:name="Medium Shading 1 Accent 5" w:semiHidden="0" w:uiPriority="63" w:unhideWhenUsed="0"/>
-    <w:lsdException w:name="Medium Shading 2 Accent 5" w:semiHidden="0" w:uiPriority="64" w:unhideWhenUsed="0"/>
-    <w:lsdException w:name="Medium List 1 Accent 5" w:semiHidden="0" w:uiPriority="65" w:unhideWhenUsed="0"/>
-    <w:lsdException w:name="Medium List 2 Accent 5" w:semiHidden="0" w:uiPriority="66" w:unhideWhenUsed="0"/>
-    <w:lsdException w:name="Medium Grid 1 Accent 5" w:semiHidden="0" w:uiPriority="67" w:unhideWhenUsed="0"/>
-    <w:lsdException w:name="Medium Grid 2 Accent 5" w:semiHidden="0" w:uiPriority="68" w:unhideWhenUsed="0"/>
-    <w:lsdException w:name="Medium Grid 3 Accent 5" w:semiHidden="0" w:uiPriority="69" w:unhideWhenUsed="0"/>
-    <w:lsdException w:name="Dark List Accent 5" w:semiHidden="0" w:uiPriority="70" w:unhideWhenUsed="0"/>
-    <w:lsdException w:name="Colorful Shading Accent 5" w:semiHidden="0" w:uiPriority="71" w:unhideWhenUsed="0"/>
-    <w:lsdException w:name="Colorful List Accent 5" w:semiHidden="0" w:uiPriority="72" w:unhideWhenUsed="0"/>
-    <w:lsdException w:name="Colorful Grid Accent 5" w:semiHidden="0" w:uiPriority="73" w:unhideWhenUsed="0"/>
-    <w:lsdException w:name="Light Shading Accent 6" w:semiHidden="0" w:uiPriority="60" w:unhideWhenUsed="0"/>
-    <w:lsdException w:name="Light List Accent 6" w:semiHidden="0" w:uiPriority="61" w:unhideWhenUsed="0"/>
-    <w:lsdException w:name="Light Grid Accent 6" w:semiHidden="0" w:uiPriority="62" w:unhideWhenUsed="0"/>
-    <w:lsdException w:name="Medium Shading 1 Accent 6" w:semiHidden="0" w:uiPriority="63" w:unhideWhenUsed="0"/>
-    <w:lsdException w:name="Medium Shading 2 Accent 6" w:semiHidden="0" w:uiPriority="64" w:unhideWhenUsed="0"/>
-    <w:lsdException w:name="Medium List 1 Accent 6" w:semiHidden="0" w:uiPriority="65" w:unhideWhenUsed="0"/>
-    <w:lsdException w:name="Medium List 2 Accent 6" w:semiHidden="0" w:uiPriority="66" w:unhideWhenUsed="0"/>
-    <w:lsdException w:name="Medium Grid 1 Accent 6" w:semiHidden="0" w:uiPriority="67" w:unhideWhenUsed="0"/>
-    <w:lsdException w:name="Medium Grid 2 Accent 6" w:semiHidden="0" w:uiPriority="68" w:unhideWhenUsed="0"/>
-    <w:lsdException w:name="Medium Grid 3 Accent 6" w:semiHidden="0" w:uiPriority="69" w:unhideWhenUsed="0"/>
-    <w:lsdException w:name="Dark List Accent 6" w:semiHidden="0" w:uiPriority="70" w:unhideWhenUsed="0"/>
-    <w:lsdException w:name="Colorful Shading Accent 6" w:semiHidden="0" w:uiPriority="71" w:unhideWhenUsed="0"/>
-    <w:lsdException w:name="Colorful List Accent 6" w:semiHidden="0" w:uiPriority="72" w:unhideWhenUsed="0"/>
-    <w:lsdException w:name="Colorful Grid Accent 6" w:semiHidden="0" w:uiPriority="73" w:unhideWhenUsed="0"/>
-    <w:lsdException w:name="Subtle Emphasis" w:semiHidden="0" w:uiPriority="19" w:unhideWhenUsed="0" w:qFormat="1"/>
-    <w:lsdException w:name="Intense Emphasis" w:semiHidden="0" w:uiPriority="21" w:unhideWhenUsed="0" w:qFormat="1"/>
-    <w:lsdException w:name="Subtle Reference" w:semiHidden="0" w:uiPriority="31" w:unhideWhenUsed="0" w:qFormat="1"/>
-    <w:lsdException w:name="Intense Reference" w:semiHidden="0" w:uiPriority="32" w:unhideWhenUsed="0" w:qFormat="1"/>
-    <w:lsdException w:name="Book Title" w:semiHidden="0" w:uiPriority="33" w:unhideWhenUsed="0" w:qFormat="1"/>
-    <w:lsdException w:name="Bibliography" w:uiPriority="37"/>
-    <w:lsdException w:name="TOC Heading" w:uiPriority="39" w:qFormat="1"/>
-  </w:latentStyles>
-  <w:style w:type="paragraph" w:default="1" w:styleId="Normal">
-    <w:name w:val="Normal"/>
-    <w:qFormat/>
-  </w:style>
-  <w:style w:type="character" w:default="1" w:styleId="DefaultParagraphFont">
-    <w:name w:val="Default Paragraph Font"/>
-    <w:uiPriority w:val="1"/>
-    <w:semiHidden/>
-    <w:unhideWhenUsed/>
-  </w:style>
-  <w:style w:type="table" w:default="1" w:styleId="TableNormal">
-    <w:name w:val="Normal Table"/>
+  <w:style w:type="paragraph" w:styleId="Revision">
+    <w:name w:val="Revision"/>
+    <w:hidden/>
     <w:uiPriority w:val="99"/>
     <w:semiHidden/>
-    <w:unhideWhenUsed/>
-    <w:tblPr>
-      <w:tblInd w:w="0" w:type="dxa"/>
-      <w:tblCellMar>
-        <w:top w:w="0" w:type="dxa"/>
-        <w:left w:w="108" w:type="dxa"/>
-        <w:bottom w:w="0" w:type="dxa"/>
-        <w:right w:w="108" w:type="dxa"/>
-      </w:tblCellMar>
-    </w:tblPr>
-  </w:style>
-  <w:style w:type="numbering" w:default="1" w:styleId="NoList">
-    <w:name w:val="No List"/>
-    <w:uiPriority w:val="99"/>
-    <w:semiHidden/>
-    <w:unhideWhenUsed/>
+    <w:rsid w:val="008014EF"/>
+    <w:pPr>
+      <w:spacing w:after="0" w:line="240" w:lineRule="auto"/>
+    </w:pPr>
+    <w:rPr>
+      <w:rFonts w:cstheme="minorBidi"/>
+    </w:rPr>
   </w:style>
 </w:styles>
 </file>
@@ -19845,7 +19794,7 @@
 </file>
 
 <file path=customXml/itemProps1.xml><?xml version="1.0" encoding="utf-8"?>
-<ds:datastoreItem xmlns:ds="http://schemas.openxmlformats.org/officeDocument/2006/customXml" ds:itemID="{A0AD4ABF-3B16-4CEB-9C85-AD8BCDD37CD9}">
+<ds:datastoreItem xmlns:ds="http://schemas.openxmlformats.org/officeDocument/2006/customXml" ds:itemID="{D515B754-A568-4730-8C4A-C48DFF1E29B7}">
   <ds:schemaRefs>
     <ds:schemaRef ds:uri="http://schemas.openxmlformats.org/officeDocument/2006/bibliography"/>
   </ds:schemaRefs>

</xml_diff>